<commit_message>
Version 2.3 (Documentation Update)
Updated documantation, added usb webserver for easy controll of
documents
</commit_message>
<xml_diff>
--- a/Documentatie/Project jo ronsse (Word versie).docx
+++ b/Documentatie/Project jo ronsse (Word versie).docx
@@ -5,6 +5,2523 @@
     <w:p>
       <w:pPr>
         <w:pStyle w:val="Normal"/>
+      </w:pPr>
+      <w:r>
+        <w:rPr>
+          <w:b/>
+          <w:bCs/>
+          <w:sz w:val="36"/>
+          <w:szCs w:val="36"/>
+          <w:u w:val="none"/>
+        </w:rPr>
+        <w:t>Ronsse Jo</w:t>
+      </w:r>
+      <w:r/>
+    </w:p>
+    <w:p>
+      <w:pPr>
+        <w:pStyle w:val="Normal"/>
+        <w:rPr>
+          <w:sz w:val="32"/>
+          <w:u w:val="none"/>
+          <w:b/>
+          <w:sz w:val="32"/>
+          <w:b/>
+          <w:szCs w:val="36"/>
+          <w:bCs/>
+          <w:rFonts w:ascii="Liberation Serif" w:hAnsi="Liberation Serif" w:eastAsia="SimSun" w:cs="Mangal"/>
+          <w:color w:val="00000A"/>
+          <w:lang w:val="nl-NL" w:eastAsia="zh-CN" w:bidi="hi-IN"/>
+        </w:rPr>
+      </w:pPr>
+      <w:r>
+        <w:rPr>
+          <w:b/>
+          <w:bCs/>
+          <w:sz w:val="32"/>
+          <w:szCs w:val="36"/>
+          <w:u w:val="none"/>
+        </w:rPr>
+      </w:r>
+      <w:r/>
+    </w:p>
+    <w:p>
+      <w:pPr>
+        <w:pStyle w:val="Normal"/>
+        <w:rPr>
+          <w:sz w:val="32"/>
+          <w:u w:val="none"/>
+          <w:b/>
+          <w:sz w:val="32"/>
+          <w:b/>
+          <w:szCs w:val="36"/>
+          <w:bCs/>
+          <w:rFonts w:ascii="Liberation Serif" w:hAnsi="Liberation Serif" w:eastAsia="SimSun" w:cs="Mangal"/>
+          <w:color w:val="00000A"/>
+          <w:lang w:val="nl-NL" w:eastAsia="zh-CN" w:bidi="hi-IN"/>
+        </w:rPr>
+      </w:pPr>
+      <w:r>
+        <w:rPr>
+          <w:b/>
+          <w:bCs/>
+          <w:sz w:val="32"/>
+          <w:szCs w:val="36"/>
+          <w:u w:val="none"/>
+        </w:rPr>
+      </w:r>
+      <w:r/>
+    </w:p>
+    <w:p>
+      <w:pPr>
+        <w:pStyle w:val="Normal"/>
+        <w:rPr>
+          <w:sz w:val="32"/>
+          <w:u w:val="none"/>
+          <w:b/>
+          <w:sz w:val="32"/>
+          <w:b/>
+          <w:szCs w:val="36"/>
+          <w:bCs/>
+          <w:rFonts w:ascii="Liberation Serif" w:hAnsi="Liberation Serif" w:eastAsia="SimSun" w:cs="Mangal"/>
+          <w:color w:val="00000A"/>
+          <w:lang w:val="nl-NL" w:eastAsia="zh-CN" w:bidi="hi-IN"/>
+        </w:rPr>
+      </w:pPr>
+      <w:r>
+        <w:rPr>
+          <w:b/>
+          <w:bCs/>
+          <w:sz w:val="32"/>
+          <w:szCs w:val="36"/>
+          <w:u w:val="none"/>
+        </w:rPr>
+      </w:r>
+      <w:r/>
+    </w:p>
+    <w:p>
+      <w:pPr>
+        <w:pStyle w:val="Normal"/>
+        <w:rPr>
+          <w:sz w:val="32"/>
+          <w:u w:val="none"/>
+          <w:b/>
+          <w:sz w:val="32"/>
+          <w:b/>
+          <w:szCs w:val="36"/>
+          <w:bCs/>
+          <w:rFonts w:ascii="Liberation Serif" w:hAnsi="Liberation Serif" w:eastAsia="SimSun" w:cs="Mangal"/>
+          <w:color w:val="00000A"/>
+          <w:lang w:val="nl-NL" w:eastAsia="zh-CN" w:bidi="hi-IN"/>
+        </w:rPr>
+      </w:pPr>
+      <w:r>
+        <w:rPr>
+          <w:b/>
+          <w:bCs/>
+          <w:sz w:val="32"/>
+          <w:szCs w:val="36"/>
+          <w:u w:val="none"/>
+        </w:rPr>
+      </w:r>
+      <w:r/>
+    </w:p>
+    <w:p>
+      <w:pPr>
+        <w:pStyle w:val="Normal"/>
+        <w:rPr>
+          <w:sz w:val="32"/>
+          <w:u w:val="none"/>
+          <w:b/>
+          <w:sz w:val="32"/>
+          <w:b/>
+          <w:szCs w:val="36"/>
+          <w:bCs/>
+          <w:rFonts w:ascii="Liberation Serif" w:hAnsi="Liberation Serif" w:eastAsia="SimSun" w:cs="Mangal"/>
+          <w:color w:val="00000A"/>
+          <w:lang w:val="nl-NL" w:eastAsia="zh-CN" w:bidi="hi-IN"/>
+        </w:rPr>
+      </w:pPr>
+      <w:r>
+        <w:rPr>
+          <w:b/>
+          <w:bCs/>
+          <w:sz w:val="32"/>
+          <w:szCs w:val="36"/>
+          <w:u w:val="none"/>
+        </w:rPr>
+      </w:r>
+      <w:r/>
+    </w:p>
+    <w:p>
+      <w:pPr>
+        <w:pStyle w:val="Normal"/>
+        <w:rPr>
+          <w:sz w:val="32"/>
+          <w:u w:val="none"/>
+          <w:b/>
+          <w:sz w:val="32"/>
+          <w:b/>
+          <w:szCs w:val="36"/>
+          <w:bCs/>
+          <w:rFonts w:ascii="Liberation Serif" w:hAnsi="Liberation Serif" w:eastAsia="SimSun" w:cs="Mangal"/>
+          <w:color w:val="00000A"/>
+          <w:lang w:val="nl-NL" w:eastAsia="zh-CN" w:bidi="hi-IN"/>
+        </w:rPr>
+      </w:pPr>
+      <w:r>
+        <w:rPr>
+          <w:b/>
+          <w:bCs/>
+          <w:sz w:val="32"/>
+          <w:szCs w:val="36"/>
+          <w:u w:val="none"/>
+        </w:rPr>
+      </w:r>
+      <w:r/>
+    </w:p>
+    <w:p>
+      <w:pPr>
+        <w:pStyle w:val="Normal"/>
+        <w:rPr>
+          <w:sz w:val="32"/>
+          <w:u w:val="none"/>
+          <w:b/>
+          <w:sz w:val="32"/>
+          <w:b/>
+          <w:szCs w:val="36"/>
+          <w:bCs/>
+          <w:rFonts w:ascii="Liberation Serif" w:hAnsi="Liberation Serif" w:eastAsia="SimSun" w:cs="Mangal"/>
+          <w:color w:val="00000A"/>
+          <w:lang w:val="nl-NL" w:eastAsia="zh-CN" w:bidi="hi-IN"/>
+        </w:rPr>
+      </w:pPr>
+      <w:r>
+        <w:rPr>
+          <w:b/>
+          <w:bCs/>
+          <w:sz w:val="32"/>
+          <w:szCs w:val="36"/>
+          <w:u w:val="none"/>
+        </w:rPr>
+      </w:r>
+      <w:r/>
+    </w:p>
+    <w:p>
+      <w:pPr>
+        <w:pStyle w:val="Normal"/>
+        <w:rPr>
+          <w:sz w:val="32"/>
+          <w:u w:val="none"/>
+          <w:b/>
+          <w:sz w:val="32"/>
+          <w:b/>
+          <w:szCs w:val="36"/>
+          <w:bCs/>
+          <w:rFonts w:ascii="Liberation Serif" w:hAnsi="Liberation Serif" w:eastAsia="SimSun" w:cs="Mangal"/>
+          <w:color w:val="00000A"/>
+          <w:lang w:val="nl-NL" w:eastAsia="zh-CN" w:bidi="hi-IN"/>
+        </w:rPr>
+      </w:pPr>
+      <w:r>
+        <w:rPr>
+          <w:b/>
+          <w:bCs/>
+          <w:sz w:val="32"/>
+          <w:szCs w:val="36"/>
+          <w:u w:val="none"/>
+        </w:rPr>
+      </w:r>
+      <w:r/>
+    </w:p>
+    <w:p>
+      <w:pPr>
+        <w:pStyle w:val="Normal"/>
+        <w:rPr>
+          <w:sz w:val="32"/>
+          <w:u w:val="none"/>
+          <w:b/>
+          <w:sz w:val="32"/>
+          <w:b/>
+          <w:szCs w:val="36"/>
+          <w:bCs/>
+          <w:rFonts w:ascii="Liberation Serif" w:hAnsi="Liberation Serif" w:eastAsia="SimSun" w:cs="Mangal"/>
+          <w:color w:val="00000A"/>
+          <w:lang w:val="nl-NL" w:eastAsia="zh-CN" w:bidi="hi-IN"/>
+        </w:rPr>
+      </w:pPr>
+      <w:r>
+        <w:rPr>
+          <w:b/>
+          <w:bCs/>
+          <w:sz w:val="32"/>
+          <w:szCs w:val="36"/>
+          <w:u w:val="none"/>
+        </w:rPr>
+      </w:r>
+      <w:r/>
+    </w:p>
+    <w:p>
+      <w:pPr>
+        <w:pStyle w:val="Normal"/>
+        <w:rPr>
+          <w:sz w:val="32"/>
+          <w:u w:val="none"/>
+          <w:b/>
+          <w:sz w:val="32"/>
+          <w:b/>
+          <w:szCs w:val="36"/>
+          <w:bCs/>
+          <w:rFonts w:ascii="Liberation Serif" w:hAnsi="Liberation Serif" w:eastAsia="SimSun" w:cs="Mangal"/>
+          <w:color w:val="00000A"/>
+          <w:lang w:val="nl-NL" w:eastAsia="zh-CN" w:bidi="hi-IN"/>
+        </w:rPr>
+      </w:pPr>
+      <w:r>
+        <w:rPr>
+          <w:b/>
+          <w:bCs/>
+          <w:sz w:val="32"/>
+          <w:szCs w:val="36"/>
+          <w:u w:val="none"/>
+        </w:rPr>
+      </w:r>
+      <w:r/>
+    </w:p>
+    <w:p>
+      <w:pPr>
+        <w:pStyle w:val="Normal"/>
+        <w:rPr>
+          <w:sz w:val="32"/>
+          <w:u w:val="none"/>
+          <w:b/>
+          <w:sz w:val="32"/>
+          <w:b/>
+          <w:szCs w:val="36"/>
+          <w:bCs/>
+          <w:rFonts w:ascii="Liberation Serif" w:hAnsi="Liberation Serif" w:eastAsia="SimSun" w:cs="Mangal"/>
+          <w:color w:val="00000A"/>
+          <w:lang w:val="nl-NL" w:eastAsia="zh-CN" w:bidi="hi-IN"/>
+        </w:rPr>
+      </w:pPr>
+      <w:r>
+        <w:rPr>
+          <w:b/>
+          <w:bCs/>
+          <w:sz w:val="32"/>
+          <w:szCs w:val="36"/>
+          <w:u w:val="none"/>
+        </w:rPr>
+      </w:r>
+      <w:r/>
+    </w:p>
+    <w:p>
+      <w:pPr>
+        <w:pStyle w:val="Normal"/>
+        <w:rPr>
+          <w:sz w:val="32"/>
+          <w:u w:val="none"/>
+          <w:b/>
+          <w:sz w:val="32"/>
+          <w:b/>
+          <w:szCs w:val="36"/>
+          <w:bCs/>
+          <w:rFonts w:ascii="Liberation Serif" w:hAnsi="Liberation Serif" w:eastAsia="SimSun" w:cs="Mangal"/>
+          <w:color w:val="00000A"/>
+          <w:lang w:val="nl-NL" w:eastAsia="zh-CN" w:bidi="hi-IN"/>
+        </w:rPr>
+      </w:pPr>
+      <w:r>
+        <w:rPr>
+          <w:b/>
+          <w:bCs/>
+          <w:sz w:val="32"/>
+          <w:szCs w:val="36"/>
+          <w:u w:val="none"/>
+        </w:rPr>
+      </w:r>
+      <w:r/>
+    </w:p>
+    <w:p>
+      <w:pPr>
+        <w:pStyle w:val="Normal"/>
+        <w:rPr>
+          <w:sz w:val="32"/>
+          <w:u w:val="none"/>
+          <w:b/>
+          <w:sz w:val="32"/>
+          <w:b/>
+          <w:szCs w:val="36"/>
+          <w:bCs/>
+          <w:rFonts w:ascii="Liberation Serif" w:hAnsi="Liberation Serif" w:eastAsia="SimSun" w:cs="Mangal"/>
+          <w:color w:val="00000A"/>
+          <w:lang w:val="nl-NL" w:eastAsia="zh-CN" w:bidi="hi-IN"/>
+        </w:rPr>
+      </w:pPr>
+      <w:r>
+        <w:rPr>
+          <w:b/>
+          <w:bCs/>
+          <w:sz w:val="32"/>
+          <w:szCs w:val="36"/>
+          <w:u w:val="none"/>
+        </w:rPr>
+      </w:r>
+      <w:r/>
+    </w:p>
+    <w:p>
+      <w:pPr>
+        <w:pStyle w:val="Normal"/>
+        <w:rPr>
+          <w:sz w:val="32"/>
+          <w:u w:val="none"/>
+          <w:b/>
+          <w:sz w:val="32"/>
+          <w:b/>
+          <w:szCs w:val="36"/>
+          <w:bCs/>
+          <w:rFonts w:ascii="Liberation Serif" w:hAnsi="Liberation Serif" w:eastAsia="SimSun" w:cs="Mangal"/>
+          <w:color w:val="00000A"/>
+          <w:lang w:val="nl-NL" w:eastAsia="zh-CN" w:bidi="hi-IN"/>
+        </w:rPr>
+      </w:pPr>
+      <w:r>
+        <w:rPr>
+          <w:b/>
+          <w:bCs/>
+          <w:sz w:val="32"/>
+          <w:szCs w:val="36"/>
+          <w:u w:val="none"/>
+        </w:rPr>
+      </w:r>
+      <w:r/>
+    </w:p>
+    <w:p>
+      <w:pPr>
+        <w:pStyle w:val="Normal"/>
+        <w:jc w:val="center"/>
+        <w:rPr>
+          <w:sz w:val="32"/>
+          <w:u w:val="none"/>
+          <w:b/>
+          <w:sz w:val="32"/>
+          <w:b/>
+          <w:szCs w:val="36"/>
+          <w:bCs/>
+        </w:rPr>
+      </w:pPr>
+      <w:r>
+        <w:rPr>
+          <w:b/>
+          <w:bCs/>
+          <w:sz w:val="36"/>
+          <w:szCs w:val="36"/>
+          <w:u w:val="none"/>
+        </w:rPr>
+        <w:t>Project Java</w:t>
+      </w:r>
+      <w:r/>
+    </w:p>
+    <w:p>
+      <w:pPr>
+        <w:pStyle w:val="Normal"/>
+        <w:rPr>
+          <w:sz w:val="24"/>
+          <w:u w:val="single"/>
+          <w:b/>
+          <w:sz w:val="24"/>
+          <w:b/>
+          <w:szCs w:val="24"/>
+          <w:bCs/>
+          <w:rFonts w:ascii="Liberation Serif" w:hAnsi="Liberation Serif" w:eastAsia="SimSun" w:cs="Mangal"/>
+          <w:color w:val="00000A"/>
+          <w:lang w:val="nl-NL" w:eastAsia="zh-CN" w:bidi="hi-IN"/>
+        </w:rPr>
+      </w:pPr>
+      <w:r>
+        <w:rPr>
+          <w:b/>
+          <w:bCs/>
+          <w:u w:val="single"/>
+        </w:rPr>
+      </w:r>
+      <w:r/>
+    </w:p>
+    <w:p>
+      <w:pPr>
+        <w:pStyle w:val="Normal"/>
+        <w:rPr>
+          <w:sz w:val="24"/>
+          <w:u w:val="single"/>
+          <w:b/>
+          <w:sz w:val="24"/>
+          <w:b/>
+          <w:szCs w:val="24"/>
+          <w:bCs/>
+          <w:rFonts w:ascii="Liberation Serif" w:hAnsi="Liberation Serif" w:eastAsia="SimSun" w:cs="Mangal"/>
+          <w:color w:val="00000A"/>
+          <w:lang w:val="nl-NL" w:eastAsia="zh-CN" w:bidi="hi-IN"/>
+        </w:rPr>
+      </w:pPr>
+      <w:r>
+        <w:rPr>
+          <w:b/>
+          <w:bCs/>
+          <w:u w:val="single"/>
+        </w:rPr>
+      </w:r>
+      <w:r/>
+    </w:p>
+    <w:p>
+      <w:pPr>
+        <w:pStyle w:val="Normal"/>
+        <w:rPr>
+          <w:sz w:val="24"/>
+          <w:u w:val="single"/>
+          <w:b/>
+          <w:sz w:val="24"/>
+          <w:b/>
+          <w:szCs w:val="24"/>
+          <w:bCs/>
+          <w:rFonts w:ascii="Liberation Serif" w:hAnsi="Liberation Serif" w:eastAsia="SimSun" w:cs="Mangal"/>
+          <w:color w:val="00000A"/>
+          <w:lang w:val="nl-NL" w:eastAsia="zh-CN" w:bidi="hi-IN"/>
+        </w:rPr>
+      </w:pPr>
+      <w:r>
+        <w:rPr>
+          <w:b/>
+          <w:bCs/>
+          <w:u w:val="single"/>
+        </w:rPr>
+      </w:r>
+      <w:r/>
+    </w:p>
+    <w:p>
+      <w:pPr>
+        <w:pStyle w:val="Normal"/>
+        <w:rPr>
+          <w:sz w:val="24"/>
+          <w:u w:val="single"/>
+          <w:b/>
+          <w:sz w:val="24"/>
+          <w:b/>
+          <w:szCs w:val="24"/>
+          <w:bCs/>
+          <w:rFonts w:ascii="Liberation Serif" w:hAnsi="Liberation Serif" w:eastAsia="SimSun" w:cs="Mangal"/>
+          <w:color w:val="00000A"/>
+          <w:lang w:val="nl-NL" w:eastAsia="zh-CN" w:bidi="hi-IN"/>
+        </w:rPr>
+      </w:pPr>
+      <w:r>
+        <w:rPr>
+          <w:b/>
+          <w:bCs/>
+          <w:u w:val="single"/>
+        </w:rPr>
+      </w:r>
+      <w:r/>
+    </w:p>
+    <w:p>
+      <w:pPr>
+        <w:pStyle w:val="Normal"/>
+        <w:rPr>
+          <w:sz w:val="24"/>
+          <w:u w:val="single"/>
+          <w:b/>
+          <w:sz w:val="24"/>
+          <w:b/>
+          <w:szCs w:val="24"/>
+          <w:bCs/>
+          <w:rFonts w:ascii="Liberation Serif" w:hAnsi="Liberation Serif" w:eastAsia="SimSun" w:cs="Mangal"/>
+          <w:color w:val="00000A"/>
+          <w:lang w:val="nl-NL" w:eastAsia="zh-CN" w:bidi="hi-IN"/>
+        </w:rPr>
+      </w:pPr>
+      <w:r>
+        <w:rPr>
+          <w:b/>
+          <w:bCs/>
+          <w:u w:val="single"/>
+        </w:rPr>
+      </w:r>
+      <w:r/>
+    </w:p>
+    <w:p>
+      <w:pPr>
+        <w:pStyle w:val="Normal"/>
+        <w:rPr>
+          <w:sz w:val="24"/>
+          <w:u w:val="single"/>
+          <w:b/>
+          <w:sz w:val="24"/>
+          <w:b/>
+          <w:szCs w:val="24"/>
+          <w:bCs/>
+          <w:rFonts w:ascii="Liberation Serif" w:hAnsi="Liberation Serif" w:eastAsia="SimSun" w:cs="Mangal"/>
+          <w:color w:val="00000A"/>
+          <w:lang w:val="nl-NL" w:eastAsia="zh-CN" w:bidi="hi-IN"/>
+        </w:rPr>
+      </w:pPr>
+      <w:r>
+        <w:rPr>
+          <w:b/>
+          <w:bCs/>
+          <w:u w:val="single"/>
+        </w:rPr>
+      </w:r>
+      <w:r/>
+    </w:p>
+    <w:p>
+      <w:pPr>
+        <w:pStyle w:val="Normal"/>
+        <w:rPr>
+          <w:sz w:val="24"/>
+          <w:u w:val="single"/>
+          <w:b/>
+          <w:sz w:val="24"/>
+          <w:b/>
+          <w:szCs w:val="24"/>
+          <w:bCs/>
+          <w:rFonts w:ascii="Liberation Serif" w:hAnsi="Liberation Serif" w:eastAsia="SimSun" w:cs="Mangal"/>
+          <w:color w:val="00000A"/>
+          <w:lang w:val="nl-NL" w:eastAsia="zh-CN" w:bidi="hi-IN"/>
+        </w:rPr>
+      </w:pPr>
+      <w:r>
+        <w:rPr>
+          <w:b/>
+          <w:bCs/>
+          <w:u w:val="single"/>
+        </w:rPr>
+      </w:r>
+      <w:r/>
+    </w:p>
+    <w:p>
+      <w:pPr>
+        <w:pStyle w:val="Normal"/>
+        <w:rPr>
+          <w:sz w:val="24"/>
+          <w:u w:val="single"/>
+          <w:b/>
+          <w:sz w:val="24"/>
+          <w:b/>
+          <w:szCs w:val="24"/>
+          <w:bCs/>
+          <w:rFonts w:ascii="Liberation Serif" w:hAnsi="Liberation Serif" w:eastAsia="SimSun" w:cs="Mangal"/>
+          <w:color w:val="00000A"/>
+          <w:lang w:val="nl-NL" w:eastAsia="zh-CN" w:bidi="hi-IN"/>
+        </w:rPr>
+      </w:pPr>
+      <w:r>
+        <w:rPr>
+          <w:b/>
+          <w:bCs/>
+          <w:u w:val="single"/>
+        </w:rPr>
+      </w:r>
+      <w:r/>
+    </w:p>
+    <w:p>
+      <w:pPr>
+        <w:pStyle w:val="Normal"/>
+        <w:rPr>
+          <w:sz w:val="24"/>
+          <w:u w:val="single"/>
+          <w:b/>
+          <w:sz w:val="24"/>
+          <w:b/>
+          <w:szCs w:val="24"/>
+          <w:bCs/>
+          <w:rFonts w:ascii="Liberation Serif" w:hAnsi="Liberation Serif" w:eastAsia="SimSun" w:cs="Mangal"/>
+          <w:color w:val="00000A"/>
+          <w:lang w:val="nl-NL" w:eastAsia="zh-CN" w:bidi="hi-IN"/>
+        </w:rPr>
+      </w:pPr>
+      <w:r>
+        <w:rPr>
+          <w:b/>
+          <w:bCs/>
+          <w:u w:val="single"/>
+        </w:rPr>
+      </w:r>
+      <w:r/>
+    </w:p>
+    <w:p>
+      <w:pPr>
+        <w:pStyle w:val="Normal"/>
+        <w:rPr>
+          <w:sz w:val="24"/>
+          <w:u w:val="single"/>
+          <w:b/>
+          <w:sz w:val="24"/>
+          <w:b/>
+          <w:szCs w:val="24"/>
+          <w:bCs/>
+          <w:rFonts w:ascii="Liberation Serif" w:hAnsi="Liberation Serif" w:eastAsia="SimSun" w:cs="Mangal"/>
+          <w:color w:val="00000A"/>
+          <w:lang w:val="nl-NL" w:eastAsia="zh-CN" w:bidi="hi-IN"/>
+        </w:rPr>
+      </w:pPr>
+      <w:r>
+        <w:rPr>
+          <w:b/>
+          <w:bCs/>
+          <w:u w:val="single"/>
+        </w:rPr>
+      </w:r>
+      <w:r/>
+    </w:p>
+    <w:p>
+      <w:pPr>
+        <w:pStyle w:val="Normal"/>
+        <w:rPr>
+          <w:sz w:val="24"/>
+          <w:u w:val="single"/>
+          <w:b/>
+          <w:sz w:val="24"/>
+          <w:b/>
+          <w:szCs w:val="24"/>
+          <w:bCs/>
+          <w:rFonts w:ascii="Liberation Serif" w:hAnsi="Liberation Serif" w:eastAsia="SimSun" w:cs="Mangal"/>
+          <w:color w:val="00000A"/>
+          <w:lang w:val="nl-NL" w:eastAsia="zh-CN" w:bidi="hi-IN"/>
+        </w:rPr>
+      </w:pPr>
+      <w:r>
+        <w:rPr>
+          <w:b/>
+          <w:bCs/>
+          <w:u w:val="single"/>
+        </w:rPr>
+      </w:r>
+      <w:r/>
+    </w:p>
+    <w:p>
+      <w:pPr>
+        <w:pStyle w:val="Normal"/>
+        <w:rPr>
+          <w:sz w:val="24"/>
+          <w:u w:val="single"/>
+          <w:b/>
+          <w:sz w:val="24"/>
+          <w:b/>
+          <w:szCs w:val="24"/>
+          <w:bCs/>
+          <w:rFonts w:ascii="Liberation Serif" w:hAnsi="Liberation Serif" w:eastAsia="SimSun" w:cs="Mangal"/>
+          <w:color w:val="00000A"/>
+          <w:lang w:val="nl-NL" w:eastAsia="zh-CN" w:bidi="hi-IN"/>
+        </w:rPr>
+      </w:pPr>
+      <w:r>
+        <w:rPr>
+          <w:b/>
+          <w:bCs/>
+          <w:u w:val="single"/>
+        </w:rPr>
+      </w:r>
+      <w:r/>
+    </w:p>
+    <w:p>
+      <w:pPr>
+        <w:pStyle w:val="Normal"/>
+        <w:rPr>
+          <w:sz w:val="24"/>
+          <w:u w:val="single"/>
+          <w:b/>
+          <w:sz w:val="24"/>
+          <w:b/>
+          <w:szCs w:val="24"/>
+          <w:bCs/>
+          <w:rFonts w:ascii="Liberation Serif" w:hAnsi="Liberation Serif" w:eastAsia="SimSun" w:cs="Mangal"/>
+          <w:color w:val="00000A"/>
+          <w:lang w:val="nl-NL" w:eastAsia="zh-CN" w:bidi="hi-IN"/>
+        </w:rPr>
+      </w:pPr>
+      <w:r>
+        <w:rPr>
+          <w:b/>
+          <w:bCs/>
+          <w:u w:val="single"/>
+        </w:rPr>
+      </w:r>
+      <w:r/>
+    </w:p>
+    <w:p>
+      <w:pPr>
+        <w:pStyle w:val="Normal"/>
+        <w:rPr>
+          <w:sz w:val="24"/>
+          <w:u w:val="single"/>
+          <w:b/>
+          <w:sz w:val="24"/>
+          <w:b/>
+          <w:szCs w:val="24"/>
+          <w:bCs/>
+          <w:rFonts w:ascii="Liberation Serif" w:hAnsi="Liberation Serif" w:eastAsia="SimSun" w:cs="Mangal"/>
+          <w:color w:val="00000A"/>
+          <w:lang w:val="nl-NL" w:eastAsia="zh-CN" w:bidi="hi-IN"/>
+        </w:rPr>
+      </w:pPr>
+      <w:r>
+        <w:rPr>
+          <w:b/>
+          <w:bCs/>
+          <w:u w:val="single"/>
+        </w:rPr>
+      </w:r>
+      <w:r/>
+    </w:p>
+    <w:p>
+      <w:pPr>
+        <w:pStyle w:val="Normal"/>
+        <w:rPr>
+          <w:sz w:val="24"/>
+          <w:u w:val="single"/>
+          <w:b/>
+          <w:sz w:val="24"/>
+          <w:b/>
+          <w:szCs w:val="24"/>
+          <w:bCs/>
+          <w:rFonts w:ascii="Liberation Serif" w:hAnsi="Liberation Serif" w:eastAsia="SimSun" w:cs="Mangal"/>
+          <w:color w:val="00000A"/>
+          <w:lang w:val="nl-NL" w:eastAsia="zh-CN" w:bidi="hi-IN"/>
+        </w:rPr>
+      </w:pPr>
+      <w:r>
+        <w:rPr>
+          <w:b/>
+          <w:bCs/>
+          <w:u w:val="single"/>
+        </w:rPr>
+      </w:r>
+      <w:r/>
+    </w:p>
+    <w:p>
+      <w:pPr>
+        <w:pStyle w:val="Normal"/>
+        <w:rPr>
+          <w:sz w:val="24"/>
+          <w:u w:val="single"/>
+          <w:b/>
+          <w:sz w:val="24"/>
+          <w:b/>
+          <w:szCs w:val="24"/>
+          <w:bCs/>
+          <w:rFonts w:ascii="Liberation Serif" w:hAnsi="Liberation Serif" w:eastAsia="SimSun" w:cs="Mangal"/>
+          <w:color w:val="00000A"/>
+          <w:lang w:val="nl-NL" w:eastAsia="zh-CN" w:bidi="hi-IN"/>
+        </w:rPr>
+      </w:pPr>
+      <w:r>
+        <w:rPr>
+          <w:b/>
+          <w:bCs/>
+          <w:u w:val="single"/>
+        </w:rPr>
+      </w:r>
+      <w:r/>
+    </w:p>
+    <w:p>
+      <w:pPr>
+        <w:pStyle w:val="Normal"/>
+        <w:rPr>
+          <w:sz w:val="24"/>
+          <w:u w:val="single"/>
+          <w:b/>
+          <w:sz w:val="24"/>
+          <w:b/>
+          <w:szCs w:val="24"/>
+          <w:bCs/>
+          <w:rFonts w:ascii="Liberation Serif" w:hAnsi="Liberation Serif" w:eastAsia="SimSun" w:cs="Mangal"/>
+          <w:color w:val="00000A"/>
+          <w:lang w:val="nl-NL" w:eastAsia="zh-CN" w:bidi="hi-IN"/>
+        </w:rPr>
+      </w:pPr>
+      <w:r>
+        <w:rPr>
+          <w:b/>
+          <w:bCs/>
+          <w:u w:val="single"/>
+        </w:rPr>
+      </w:r>
+      <w:r/>
+    </w:p>
+    <w:p>
+      <w:pPr>
+        <w:pStyle w:val="Normal"/>
+        <w:rPr>
+          <w:sz w:val="24"/>
+          <w:u w:val="single"/>
+          <w:b/>
+          <w:sz w:val="24"/>
+          <w:b/>
+          <w:szCs w:val="24"/>
+          <w:bCs/>
+          <w:rFonts w:ascii="Liberation Serif" w:hAnsi="Liberation Serif" w:eastAsia="SimSun" w:cs="Mangal"/>
+          <w:color w:val="00000A"/>
+          <w:lang w:val="nl-NL" w:eastAsia="zh-CN" w:bidi="hi-IN"/>
+        </w:rPr>
+      </w:pPr>
+      <w:r>
+        <w:rPr>
+          <w:b/>
+          <w:bCs/>
+          <w:u w:val="single"/>
+        </w:rPr>
+      </w:r>
+      <w:r/>
+    </w:p>
+    <w:p>
+      <w:pPr>
+        <w:pStyle w:val="Normal"/>
+        <w:rPr>
+          <w:sz w:val="24"/>
+          <w:u w:val="single"/>
+          <w:b/>
+          <w:sz w:val="24"/>
+          <w:b/>
+          <w:szCs w:val="24"/>
+          <w:bCs/>
+          <w:rFonts w:ascii="Liberation Serif" w:hAnsi="Liberation Serif" w:eastAsia="SimSun" w:cs="Mangal"/>
+          <w:color w:val="00000A"/>
+          <w:lang w:val="nl-NL" w:eastAsia="zh-CN" w:bidi="hi-IN"/>
+        </w:rPr>
+      </w:pPr>
+      <w:r>
+        <w:rPr>
+          <w:b/>
+          <w:bCs/>
+          <w:u w:val="single"/>
+        </w:rPr>
+      </w:r>
+      <w:r/>
+    </w:p>
+    <w:p>
+      <w:pPr>
+        <w:pStyle w:val="Normal"/>
+        <w:rPr>
+          <w:sz w:val="24"/>
+          <w:u w:val="single"/>
+          <w:b/>
+          <w:sz w:val="24"/>
+          <w:b/>
+          <w:szCs w:val="24"/>
+          <w:bCs/>
+          <w:rFonts w:ascii="Liberation Serif" w:hAnsi="Liberation Serif" w:eastAsia="SimSun" w:cs="Mangal"/>
+          <w:color w:val="00000A"/>
+          <w:lang w:val="nl-NL" w:eastAsia="zh-CN" w:bidi="hi-IN"/>
+        </w:rPr>
+      </w:pPr>
+      <w:r>
+        <w:rPr>
+          <w:b/>
+          <w:bCs/>
+          <w:u w:val="single"/>
+        </w:rPr>
+      </w:r>
+      <w:r/>
+    </w:p>
+    <w:p>
+      <w:pPr>
+        <w:pStyle w:val="Normal"/>
+        <w:rPr>
+          <w:sz w:val="24"/>
+          <w:u w:val="single"/>
+          <w:b/>
+          <w:sz w:val="24"/>
+          <w:b/>
+          <w:szCs w:val="24"/>
+          <w:bCs/>
+          <w:rFonts w:ascii="Liberation Serif" w:hAnsi="Liberation Serif" w:eastAsia="SimSun" w:cs="Mangal"/>
+          <w:color w:val="00000A"/>
+          <w:lang w:val="nl-NL" w:eastAsia="zh-CN" w:bidi="hi-IN"/>
+        </w:rPr>
+      </w:pPr>
+      <w:r>
+        <w:rPr>
+          <w:b/>
+          <w:bCs/>
+          <w:u w:val="single"/>
+        </w:rPr>
+      </w:r>
+      <w:r/>
+    </w:p>
+    <w:p>
+      <w:pPr>
+        <w:pStyle w:val="Normal"/>
+        <w:rPr>
+          <w:sz w:val="24"/>
+          <w:u w:val="single"/>
+          <w:b/>
+          <w:sz w:val="24"/>
+          <w:b/>
+          <w:szCs w:val="24"/>
+          <w:bCs/>
+          <w:rFonts w:ascii="Liberation Serif" w:hAnsi="Liberation Serif" w:eastAsia="SimSun" w:cs="Mangal"/>
+          <w:color w:val="00000A"/>
+          <w:lang w:val="nl-NL" w:eastAsia="zh-CN" w:bidi="hi-IN"/>
+        </w:rPr>
+      </w:pPr>
+      <w:r>
+        <w:rPr>
+          <w:b/>
+          <w:bCs/>
+          <w:u w:val="single"/>
+        </w:rPr>
+      </w:r>
+      <w:r/>
+    </w:p>
+    <w:p>
+      <w:pPr>
+        <w:pStyle w:val="Normal"/>
+        <w:rPr>
+          <w:sz w:val="24"/>
+          <w:u w:val="single"/>
+          <w:b/>
+          <w:sz w:val="24"/>
+          <w:b/>
+          <w:szCs w:val="24"/>
+          <w:bCs/>
+          <w:rFonts w:ascii="Liberation Serif" w:hAnsi="Liberation Serif" w:eastAsia="SimSun" w:cs="Mangal"/>
+          <w:color w:val="00000A"/>
+          <w:lang w:val="nl-NL" w:eastAsia="zh-CN" w:bidi="hi-IN"/>
+        </w:rPr>
+      </w:pPr>
+      <w:r>
+        <w:rPr>
+          <w:b/>
+          <w:bCs/>
+          <w:u w:val="single"/>
+        </w:rPr>
+      </w:r>
+      <w:r/>
+    </w:p>
+    <w:p>
+      <w:pPr>
+        <w:pStyle w:val="Normal"/>
+        <w:rPr>
+          <w:sz w:val="24"/>
+          <w:u w:val="single"/>
+          <w:b/>
+          <w:sz w:val="24"/>
+          <w:b/>
+          <w:szCs w:val="24"/>
+          <w:bCs/>
+          <w:rFonts w:ascii="Liberation Serif" w:hAnsi="Liberation Serif" w:eastAsia="SimSun" w:cs="Mangal"/>
+          <w:color w:val="00000A"/>
+          <w:lang w:val="nl-NL" w:eastAsia="zh-CN" w:bidi="hi-IN"/>
+        </w:rPr>
+      </w:pPr>
+      <w:r>
+        <w:rPr>
+          <w:b/>
+          <w:bCs/>
+          <w:u w:val="single"/>
+        </w:rPr>
+      </w:r>
+      <w:r/>
+    </w:p>
+    <w:p>
+      <w:pPr>
+        <w:pStyle w:val="Normal"/>
+        <w:rPr>
+          <w:sz w:val="24"/>
+          <w:u w:val="single"/>
+          <w:b/>
+          <w:sz w:val="24"/>
+          <w:b/>
+          <w:szCs w:val="24"/>
+          <w:bCs/>
+          <w:rFonts w:ascii="Liberation Serif" w:hAnsi="Liberation Serif" w:eastAsia="SimSun" w:cs="Mangal"/>
+          <w:color w:val="00000A"/>
+          <w:lang w:val="nl-NL" w:eastAsia="zh-CN" w:bidi="hi-IN"/>
+        </w:rPr>
+      </w:pPr>
+      <w:r>
+        <w:rPr>
+          <w:b/>
+          <w:bCs/>
+          <w:u w:val="single"/>
+        </w:rPr>
+      </w:r>
+      <w:r/>
+    </w:p>
+    <w:p>
+      <w:pPr>
+        <w:pStyle w:val="Normal"/>
+        <w:rPr>
+          <w:sz w:val="24"/>
+          <w:u w:val="single"/>
+          <w:b/>
+          <w:sz w:val="24"/>
+          <w:b/>
+          <w:szCs w:val="24"/>
+          <w:bCs/>
+          <w:rFonts w:ascii="Liberation Serif" w:hAnsi="Liberation Serif" w:eastAsia="SimSun" w:cs="Mangal"/>
+          <w:color w:val="00000A"/>
+          <w:lang w:val="nl-NL" w:eastAsia="zh-CN" w:bidi="hi-IN"/>
+        </w:rPr>
+      </w:pPr>
+      <w:r>
+        <w:rPr>
+          <w:b/>
+          <w:bCs/>
+          <w:u w:val="single"/>
+        </w:rPr>
+      </w:r>
+      <w:r/>
+    </w:p>
+    <w:p>
+      <w:pPr>
+        <w:pStyle w:val="Normal"/>
+        <w:rPr>
+          <w:sz w:val="24"/>
+          <w:u w:val="single"/>
+          <w:b/>
+          <w:sz w:val="24"/>
+          <w:b/>
+          <w:szCs w:val="24"/>
+          <w:bCs/>
+          <w:rFonts w:ascii="Liberation Serif" w:hAnsi="Liberation Serif" w:eastAsia="SimSun" w:cs="Mangal"/>
+          <w:color w:val="00000A"/>
+          <w:lang w:val="nl-NL" w:eastAsia="zh-CN" w:bidi="hi-IN"/>
+        </w:rPr>
+      </w:pPr>
+      <w:r>
+        <w:rPr>
+          <w:b/>
+          <w:bCs/>
+          <w:u w:val="single"/>
+        </w:rPr>
+      </w:r>
+      <w:r/>
+    </w:p>
+    <w:p>
+      <w:pPr>
+        <w:pStyle w:val="Normal"/>
+        <w:rPr>
+          <w:sz w:val="24"/>
+          <w:u w:val="single"/>
+          <w:b/>
+          <w:sz w:val="24"/>
+          <w:b/>
+          <w:szCs w:val="24"/>
+          <w:bCs/>
+          <w:rFonts w:ascii="Liberation Serif" w:hAnsi="Liberation Serif" w:eastAsia="SimSun" w:cs="Mangal"/>
+          <w:color w:val="00000A"/>
+          <w:lang w:val="nl-NL" w:eastAsia="zh-CN" w:bidi="hi-IN"/>
+        </w:rPr>
+      </w:pPr>
+      <w:r>
+        <w:rPr>
+          <w:b/>
+          <w:bCs/>
+          <w:u w:val="single"/>
+        </w:rPr>
+      </w:r>
+      <w:r/>
+    </w:p>
+    <w:p>
+      <w:pPr>
+        <w:pStyle w:val="Normal"/>
+        <w:rPr>
+          <w:sz w:val="24"/>
+          <w:u w:val="single"/>
+          <w:b/>
+          <w:sz w:val="24"/>
+          <w:b/>
+          <w:szCs w:val="24"/>
+          <w:bCs/>
+          <w:rFonts w:ascii="Liberation Serif" w:hAnsi="Liberation Serif" w:eastAsia="SimSun" w:cs="Mangal"/>
+          <w:color w:val="00000A"/>
+          <w:lang w:val="nl-NL" w:eastAsia="zh-CN" w:bidi="hi-IN"/>
+        </w:rPr>
+      </w:pPr>
+      <w:r>
+        <w:rPr>
+          <w:b/>
+          <w:bCs/>
+          <w:u w:val="single"/>
+        </w:rPr>
+      </w:r>
+      <w:r/>
+    </w:p>
+    <w:p>
+      <w:pPr>
+        <w:pStyle w:val="Normal"/>
+        <w:rPr>
+          <w:sz w:val="24"/>
+          <w:u w:val="single"/>
+          <w:b/>
+          <w:sz w:val="24"/>
+          <w:b/>
+          <w:szCs w:val="24"/>
+          <w:bCs/>
+          <w:rFonts w:ascii="Liberation Serif" w:hAnsi="Liberation Serif" w:eastAsia="SimSun" w:cs="Mangal"/>
+          <w:color w:val="00000A"/>
+          <w:lang w:val="nl-NL" w:eastAsia="zh-CN" w:bidi="hi-IN"/>
+        </w:rPr>
+      </w:pPr>
+      <w:r>
+        <w:rPr>
+          <w:b/>
+          <w:bCs/>
+          <w:u w:val="single"/>
+        </w:rPr>
+      </w:r>
+      <w:r/>
+    </w:p>
+    <w:p>
+      <w:pPr>
+        <w:pStyle w:val="Normal"/>
+        <w:rPr>
+          <w:u w:val="none"/>
+          <w:b/>
+          <w:b/>
+          <w:bCs/>
+        </w:rPr>
+      </w:pPr>
+      <w:r>
+        <w:rPr>
+          <w:b/>
+          <w:bCs/>
+          <w:u w:val="none"/>
+        </w:rPr>
+        <w:t>Schooljaar 2014-2015</w:t>
+      </w:r>
+      <w:r/>
+    </w:p>
+    <w:p>
+      <w:pPr>
+        <w:pStyle w:val="Normal"/>
+      </w:pPr>
+      <w:r>
+        <w:rPr>
+          <w:b w:val="false"/>
+          <w:bCs w:val="false"/>
+          <w:u w:val="none"/>
+        </w:rPr>
+        <w:t>P1 : Probleem omschrijving</w:t>
+      </w:r>
+      <w:r/>
+    </w:p>
+    <w:p>
+      <w:pPr>
+        <w:pStyle w:val="Normal"/>
+      </w:pPr>
+      <w:r>
+        <w:rPr>
+          <w:b w:val="false"/>
+          <w:bCs w:val="false"/>
+          <w:u w:val="none"/>
+        </w:rPr>
+        <w:t xml:space="preserve">P1 : Business </w:t>
+      </w:r>
+      <w:r>
+        <w:rPr>
+          <w:b w:val="false"/>
+          <w:bCs w:val="false"/>
+          <w:u w:val="none"/>
+          <w:lang w:val="en-US"/>
+        </w:rPr>
+        <w:t>Requirements</w:t>
+      </w:r>
+      <w:r/>
+    </w:p>
+    <w:p>
+      <w:pPr>
+        <w:pStyle w:val="Normal"/>
+      </w:pPr>
+      <w:r>
+        <w:rPr>
+          <w:b w:val="false"/>
+          <w:bCs w:val="false"/>
+          <w:u w:val="none"/>
+        </w:rPr>
+        <w:t>P1-3 : Use cases</w:t>
+      </w:r>
+      <w:r/>
+    </w:p>
+    <w:p>
+      <w:pPr>
+        <w:pStyle w:val="Normal"/>
+      </w:pPr>
+      <w:r>
+        <w:rPr>
+          <w:b w:val="false"/>
+          <w:bCs w:val="false"/>
+          <w:u w:val="none"/>
+        </w:rPr>
+        <w:t>P</w:t>
+      </w:r>
+      <w:r>
+        <w:rPr>
+          <w:b w:val="false"/>
+          <w:bCs w:val="false"/>
+          <w:u w:val="none"/>
+        </w:rPr>
+        <w:t>3</w:t>
+      </w:r>
+      <w:r>
+        <w:rPr>
+          <w:b w:val="false"/>
+          <w:bCs w:val="false"/>
+          <w:u w:val="none"/>
+        </w:rPr>
+        <w:t xml:space="preserve"> : Classdiagram</w:t>
+      </w:r>
+      <w:r/>
+    </w:p>
+    <w:p>
+      <w:pPr>
+        <w:pStyle w:val="Normal"/>
+      </w:pPr>
+      <w:r>
+        <w:rPr>
+          <w:b w:val="false"/>
+          <w:bCs w:val="false"/>
+          <w:u w:val="none"/>
+        </w:rPr>
+        <w:t>P4-</w:t>
+      </w:r>
+      <w:r>
+        <w:rPr>
+          <w:b w:val="false"/>
+          <w:bCs w:val="false"/>
+          <w:u w:val="none"/>
+        </w:rPr>
+        <w:t>5</w:t>
+      </w:r>
+      <w:r>
+        <w:rPr>
+          <w:b w:val="false"/>
+          <w:bCs w:val="false"/>
+          <w:u w:val="none"/>
+        </w:rPr>
+        <w:t xml:space="preserve"> : Sequence diagram:</w:t>
+      </w:r>
+      <w:r/>
+    </w:p>
+    <w:p>
+      <w:pPr>
+        <w:pStyle w:val="Normal"/>
+      </w:pPr>
+      <w:r>
+        <w:rPr>
+          <w:b w:val="false"/>
+          <w:bCs w:val="false"/>
+          <w:u w:val="none"/>
+        </w:rPr>
+        <w:t>P</w:t>
+      </w:r>
+      <w:r>
+        <w:rPr>
+          <w:b w:val="false"/>
+          <w:bCs w:val="false"/>
+          <w:u w:val="none"/>
+        </w:rPr>
+        <w:t>6</w:t>
+      </w:r>
+      <w:r>
+        <w:rPr>
+          <w:b w:val="false"/>
+          <w:bCs w:val="false"/>
+          <w:u w:val="none"/>
+        </w:rPr>
+        <w:t xml:space="preserve"> : Component Diagram</w:t>
+      </w:r>
+      <w:r/>
+    </w:p>
+    <w:p>
+      <w:pPr>
+        <w:pStyle w:val="Normal"/>
+      </w:pPr>
+      <w:r>
+        <w:rPr>
+          <w:b w:val="false"/>
+          <w:bCs w:val="false"/>
+          <w:u w:val="none"/>
+        </w:rPr>
+        <w:t>P</w:t>
+      </w:r>
+      <w:r>
+        <w:rPr>
+          <w:b w:val="false"/>
+          <w:bCs w:val="false"/>
+          <w:u w:val="none"/>
+        </w:rPr>
+        <w:t>6</w:t>
+      </w:r>
+      <w:r>
+        <w:rPr>
+          <w:b w:val="false"/>
+          <w:bCs w:val="false"/>
+          <w:u w:val="none"/>
+        </w:rPr>
+        <w:t xml:space="preserve"> : Deployment Diagram</w:t>
+      </w:r>
+      <w:r/>
+    </w:p>
+    <w:p>
+      <w:pPr>
+        <w:pStyle w:val="Normal"/>
+      </w:pPr>
+      <w:r>
+        <w:rPr>
+          <w:b w:val="false"/>
+          <w:bCs w:val="false"/>
+          <w:u w:val="none"/>
+        </w:rPr>
+        <w:t>P</w:t>
+      </w:r>
+      <w:r>
+        <w:rPr>
+          <w:b w:val="false"/>
+          <w:bCs w:val="false"/>
+          <w:u w:val="none"/>
+        </w:rPr>
+        <w:t>7</w:t>
+      </w:r>
+      <w:r>
+        <w:rPr>
+          <w:b w:val="false"/>
+          <w:bCs w:val="false"/>
+          <w:u w:val="none"/>
+        </w:rPr>
+        <w:t xml:space="preserve"> : Activity diagram</w:t>
+      </w:r>
+      <w:r/>
+    </w:p>
+    <w:p>
+      <w:pPr>
+        <w:pStyle w:val="Normal"/>
+      </w:pPr>
+      <w:r>
+        <w:rPr>
+          <w:b w:val="false"/>
+          <w:bCs w:val="false"/>
+          <w:u w:val="none"/>
+        </w:rPr>
+        <w:t>P</w:t>
+      </w:r>
+      <w:r>
+        <w:rPr>
+          <w:b w:val="false"/>
+          <w:bCs w:val="false"/>
+          <w:u w:val="none"/>
+        </w:rPr>
+        <w:t>8</w:t>
+      </w:r>
+      <w:r>
+        <w:rPr>
+          <w:b w:val="false"/>
+          <w:bCs w:val="false"/>
+          <w:u w:val="none"/>
+        </w:rPr>
+        <w:t xml:space="preserve"> : Statemachine</w:t>
+      </w:r>
+      <w:r/>
+    </w:p>
+    <w:p>
+      <w:pPr>
+        <w:pStyle w:val="Normal"/>
+      </w:pPr>
+      <w:r>
+        <w:rPr>
+          <w:b w:val="false"/>
+          <w:bCs w:val="false"/>
+          <w:u w:val="none"/>
+        </w:rPr>
+        <w:t>P</w:t>
+      </w:r>
+      <w:r>
+        <w:rPr>
+          <w:b w:val="false"/>
+          <w:bCs w:val="false"/>
+          <w:u w:val="none"/>
+        </w:rPr>
+        <w:t>8</w:t>
+      </w:r>
+      <w:r>
+        <w:rPr>
+          <w:b w:val="false"/>
+          <w:bCs w:val="false"/>
+          <w:u w:val="none"/>
+        </w:rPr>
+        <w:t xml:space="preserve"> : Vergelijkbare oplossing</w:t>
+      </w:r>
+      <w:r/>
+    </w:p>
+    <w:p>
+      <w:pPr>
+        <w:pStyle w:val="Normal"/>
+      </w:pPr>
+      <w:r>
+        <w:rPr>
+          <w:b w:val="false"/>
+          <w:bCs w:val="false"/>
+          <w:u w:val="none"/>
+        </w:rPr>
+        <w:t>P</w:t>
+      </w:r>
+      <w:r>
+        <w:rPr>
+          <w:b w:val="false"/>
+          <w:bCs w:val="false"/>
+          <w:u w:val="none"/>
+        </w:rPr>
+        <w:t>8</w:t>
+      </w:r>
+      <w:r>
+        <w:rPr>
+          <w:b w:val="false"/>
+          <w:bCs w:val="false"/>
+          <w:u w:val="none"/>
+        </w:rPr>
+        <w:t xml:space="preserve"> : Problemen</w:t>
+      </w:r>
+      <w:r/>
+    </w:p>
+    <w:p>
+      <w:pPr>
+        <w:pStyle w:val="Normal"/>
+        <w:rPr>
+          <w:u w:val="none"/>
+          <w:b w:val="false"/>
+          <w:b w:val="false"/>
+          <w:bCs w:val="false"/>
+        </w:rPr>
+      </w:pPr>
+      <w:r>
+        <w:rPr>
+          <w:b w:val="false"/>
+          <w:bCs w:val="false"/>
+          <w:u w:val="none"/>
+        </w:rPr>
+        <w:t>P</w:t>
+      </w:r>
+      <w:r>
+        <w:rPr>
+          <w:b w:val="false"/>
+          <w:bCs w:val="false"/>
+          <w:u w:val="none"/>
+        </w:rPr>
+        <w:t>9</w:t>
+      </w:r>
+      <w:r>
+        <w:rPr>
+          <w:b w:val="false"/>
+          <w:bCs w:val="false"/>
+          <w:u w:val="none"/>
+        </w:rPr>
+        <w:t xml:space="preserve"> : Conclusie</w:t>
+      </w:r>
+      <w:r/>
+    </w:p>
+    <w:p>
+      <w:pPr>
+        <w:pStyle w:val="Normal"/>
+        <w:rPr>
+          <w:sz w:val="24"/>
+          <w:u w:val="none"/>
+          <w:b w:val="false"/>
+          <w:sz w:val="24"/>
+          <w:b w:val="false"/>
+          <w:szCs w:val="24"/>
+          <w:bCs w:val="false"/>
+          <w:rFonts w:ascii="Liberation Serif" w:hAnsi="Liberation Serif" w:eastAsia="SimSun" w:cs="Mangal"/>
+          <w:color w:val="00000A"/>
+          <w:lang w:val="nl-NL" w:eastAsia="zh-CN" w:bidi="hi-IN"/>
+        </w:rPr>
+      </w:pPr>
+      <w:r>
+        <w:rPr>
+          <w:b w:val="false"/>
+          <w:bCs w:val="false"/>
+          <w:u w:val="none"/>
+        </w:rPr>
+      </w:r>
+      <w:r/>
+    </w:p>
+    <w:p>
+      <w:pPr>
+        <w:pStyle w:val="Normal"/>
+        <w:rPr>
+          <w:sz w:val="24"/>
+          <w:u w:val="none"/>
+          <w:b w:val="false"/>
+          <w:sz w:val="24"/>
+          <w:b w:val="false"/>
+          <w:szCs w:val="24"/>
+          <w:bCs w:val="false"/>
+          <w:rFonts w:ascii="Liberation Serif" w:hAnsi="Liberation Serif" w:eastAsia="SimSun" w:cs="Mangal"/>
+          <w:color w:val="00000A"/>
+          <w:lang w:val="nl-NL" w:eastAsia="zh-CN" w:bidi="hi-IN"/>
+        </w:rPr>
+      </w:pPr>
+      <w:r>
+        <w:rPr>
+          <w:b w:val="false"/>
+          <w:bCs w:val="false"/>
+          <w:u w:val="none"/>
+        </w:rPr>
+      </w:r>
+      <w:r/>
+    </w:p>
+    <w:p>
+      <w:pPr>
+        <w:pStyle w:val="Normal"/>
+        <w:rPr>
+          <w:sz w:val="24"/>
+          <w:u w:val="none"/>
+          <w:b w:val="false"/>
+          <w:sz w:val="24"/>
+          <w:b w:val="false"/>
+          <w:szCs w:val="24"/>
+          <w:bCs w:val="false"/>
+          <w:rFonts w:ascii="Liberation Serif" w:hAnsi="Liberation Serif" w:eastAsia="SimSun" w:cs="Mangal"/>
+          <w:color w:val="00000A"/>
+          <w:lang w:val="nl-NL" w:eastAsia="zh-CN" w:bidi="hi-IN"/>
+        </w:rPr>
+      </w:pPr>
+      <w:r>
+        <w:rPr>
+          <w:b w:val="false"/>
+          <w:bCs w:val="false"/>
+          <w:u w:val="none"/>
+        </w:rPr>
+      </w:r>
+      <w:r/>
+    </w:p>
+    <w:p>
+      <w:pPr>
+        <w:pStyle w:val="Normal"/>
+        <w:rPr>
+          <w:sz w:val="24"/>
+          <w:u w:val="none"/>
+          <w:b w:val="false"/>
+          <w:sz w:val="24"/>
+          <w:b w:val="false"/>
+          <w:szCs w:val="24"/>
+          <w:bCs w:val="false"/>
+          <w:rFonts w:ascii="Liberation Serif" w:hAnsi="Liberation Serif" w:eastAsia="SimSun" w:cs="Mangal"/>
+          <w:color w:val="00000A"/>
+          <w:lang w:val="nl-NL" w:eastAsia="zh-CN" w:bidi="hi-IN"/>
+        </w:rPr>
+      </w:pPr>
+      <w:r>
+        <w:rPr>
+          <w:b w:val="false"/>
+          <w:bCs w:val="false"/>
+          <w:u w:val="none"/>
+        </w:rPr>
+      </w:r>
+      <w:r/>
+    </w:p>
+    <w:p>
+      <w:pPr>
+        <w:pStyle w:val="Normal"/>
+        <w:rPr>
+          <w:sz w:val="24"/>
+          <w:u w:val="none"/>
+          <w:b w:val="false"/>
+          <w:sz w:val="24"/>
+          <w:b w:val="false"/>
+          <w:szCs w:val="24"/>
+          <w:bCs w:val="false"/>
+          <w:rFonts w:ascii="Liberation Serif" w:hAnsi="Liberation Serif" w:eastAsia="SimSun" w:cs="Mangal"/>
+          <w:color w:val="00000A"/>
+          <w:lang w:val="nl-NL" w:eastAsia="zh-CN" w:bidi="hi-IN"/>
+        </w:rPr>
+      </w:pPr>
+      <w:r>
+        <w:rPr>
+          <w:b w:val="false"/>
+          <w:bCs w:val="false"/>
+          <w:u w:val="none"/>
+        </w:rPr>
+      </w:r>
+      <w:r/>
+    </w:p>
+    <w:p>
+      <w:pPr>
+        <w:pStyle w:val="Normal"/>
+        <w:rPr>
+          <w:sz w:val="24"/>
+          <w:u w:val="none"/>
+          <w:b w:val="false"/>
+          <w:sz w:val="24"/>
+          <w:b w:val="false"/>
+          <w:szCs w:val="24"/>
+          <w:bCs w:val="false"/>
+          <w:rFonts w:ascii="Liberation Serif" w:hAnsi="Liberation Serif" w:eastAsia="SimSun" w:cs="Mangal"/>
+          <w:color w:val="00000A"/>
+          <w:lang w:val="nl-NL" w:eastAsia="zh-CN" w:bidi="hi-IN"/>
+        </w:rPr>
+      </w:pPr>
+      <w:r>
+        <w:rPr>
+          <w:b w:val="false"/>
+          <w:bCs w:val="false"/>
+          <w:u w:val="none"/>
+        </w:rPr>
+      </w:r>
+      <w:r/>
+    </w:p>
+    <w:p>
+      <w:pPr>
+        <w:pStyle w:val="Normal"/>
+        <w:rPr>
+          <w:sz w:val="24"/>
+          <w:u w:val="none"/>
+          <w:b w:val="false"/>
+          <w:sz w:val="24"/>
+          <w:b w:val="false"/>
+          <w:szCs w:val="24"/>
+          <w:bCs w:val="false"/>
+          <w:rFonts w:ascii="Liberation Serif" w:hAnsi="Liberation Serif" w:eastAsia="SimSun" w:cs="Mangal"/>
+          <w:color w:val="00000A"/>
+          <w:lang w:val="nl-NL" w:eastAsia="zh-CN" w:bidi="hi-IN"/>
+        </w:rPr>
+      </w:pPr>
+      <w:r>
+        <w:rPr>
+          <w:b w:val="false"/>
+          <w:bCs w:val="false"/>
+          <w:u w:val="none"/>
+        </w:rPr>
+      </w:r>
+      <w:r/>
+    </w:p>
+    <w:p>
+      <w:pPr>
+        <w:pStyle w:val="Normal"/>
+        <w:rPr>
+          <w:sz w:val="24"/>
+          <w:u w:val="none"/>
+          <w:b w:val="false"/>
+          <w:sz w:val="24"/>
+          <w:b w:val="false"/>
+          <w:szCs w:val="24"/>
+          <w:bCs w:val="false"/>
+          <w:rFonts w:ascii="Liberation Serif" w:hAnsi="Liberation Serif" w:eastAsia="SimSun" w:cs="Mangal"/>
+          <w:color w:val="00000A"/>
+          <w:lang w:val="nl-NL" w:eastAsia="zh-CN" w:bidi="hi-IN"/>
+        </w:rPr>
+      </w:pPr>
+      <w:r>
+        <w:rPr>
+          <w:b w:val="false"/>
+          <w:bCs w:val="false"/>
+          <w:u w:val="none"/>
+        </w:rPr>
+      </w:r>
+      <w:r/>
+    </w:p>
+    <w:p>
+      <w:pPr>
+        <w:pStyle w:val="Normal"/>
+        <w:rPr>
+          <w:sz w:val="24"/>
+          <w:u w:val="none"/>
+          <w:b w:val="false"/>
+          <w:sz w:val="24"/>
+          <w:b w:val="false"/>
+          <w:szCs w:val="24"/>
+          <w:bCs w:val="false"/>
+          <w:rFonts w:ascii="Liberation Serif" w:hAnsi="Liberation Serif" w:eastAsia="SimSun" w:cs="Mangal"/>
+          <w:color w:val="00000A"/>
+          <w:lang w:val="nl-NL" w:eastAsia="zh-CN" w:bidi="hi-IN"/>
+        </w:rPr>
+      </w:pPr>
+      <w:r>
+        <w:rPr>
+          <w:b w:val="false"/>
+          <w:bCs w:val="false"/>
+          <w:u w:val="none"/>
+        </w:rPr>
+      </w:r>
+      <w:r/>
+    </w:p>
+    <w:p>
+      <w:pPr>
+        <w:pStyle w:val="Normal"/>
+        <w:rPr>
+          <w:sz w:val="24"/>
+          <w:u w:val="none"/>
+          <w:b w:val="false"/>
+          <w:sz w:val="24"/>
+          <w:b w:val="false"/>
+          <w:szCs w:val="24"/>
+          <w:bCs w:val="false"/>
+          <w:rFonts w:ascii="Liberation Serif" w:hAnsi="Liberation Serif" w:eastAsia="SimSun" w:cs="Mangal"/>
+          <w:color w:val="00000A"/>
+          <w:lang w:val="nl-NL" w:eastAsia="zh-CN" w:bidi="hi-IN"/>
+        </w:rPr>
+      </w:pPr>
+      <w:r>
+        <w:rPr>
+          <w:b w:val="false"/>
+          <w:bCs w:val="false"/>
+          <w:u w:val="none"/>
+        </w:rPr>
+      </w:r>
+      <w:r/>
+    </w:p>
+    <w:p>
+      <w:pPr>
+        <w:pStyle w:val="Normal"/>
+        <w:rPr>
+          <w:sz w:val="24"/>
+          <w:u w:val="none"/>
+          <w:b w:val="false"/>
+          <w:sz w:val="24"/>
+          <w:b w:val="false"/>
+          <w:szCs w:val="24"/>
+          <w:bCs w:val="false"/>
+          <w:rFonts w:ascii="Liberation Serif" w:hAnsi="Liberation Serif" w:eastAsia="SimSun" w:cs="Mangal"/>
+          <w:color w:val="00000A"/>
+          <w:lang w:val="nl-NL" w:eastAsia="zh-CN" w:bidi="hi-IN"/>
+        </w:rPr>
+      </w:pPr>
+      <w:r>
+        <w:rPr>
+          <w:b w:val="false"/>
+          <w:bCs w:val="false"/>
+          <w:u w:val="none"/>
+        </w:rPr>
+      </w:r>
+      <w:r/>
+    </w:p>
+    <w:p>
+      <w:pPr>
+        <w:pStyle w:val="Normal"/>
+        <w:rPr>
+          <w:sz w:val="24"/>
+          <w:u w:val="none"/>
+          <w:b w:val="false"/>
+          <w:sz w:val="24"/>
+          <w:b w:val="false"/>
+          <w:szCs w:val="24"/>
+          <w:bCs w:val="false"/>
+          <w:rFonts w:ascii="Liberation Serif" w:hAnsi="Liberation Serif" w:eastAsia="SimSun" w:cs="Mangal"/>
+          <w:color w:val="00000A"/>
+          <w:lang w:val="nl-NL" w:eastAsia="zh-CN" w:bidi="hi-IN"/>
+        </w:rPr>
+      </w:pPr>
+      <w:r>
+        <w:rPr>
+          <w:b w:val="false"/>
+          <w:bCs w:val="false"/>
+          <w:u w:val="none"/>
+        </w:rPr>
+      </w:r>
+      <w:r/>
+    </w:p>
+    <w:p>
+      <w:pPr>
+        <w:pStyle w:val="Normal"/>
+        <w:rPr>
+          <w:sz w:val="24"/>
+          <w:u w:val="none"/>
+          <w:b w:val="false"/>
+          <w:sz w:val="24"/>
+          <w:b w:val="false"/>
+          <w:szCs w:val="24"/>
+          <w:bCs w:val="false"/>
+          <w:rFonts w:ascii="Liberation Serif" w:hAnsi="Liberation Serif" w:eastAsia="SimSun" w:cs="Mangal"/>
+          <w:color w:val="00000A"/>
+          <w:lang w:val="nl-NL" w:eastAsia="zh-CN" w:bidi="hi-IN"/>
+        </w:rPr>
+      </w:pPr>
+      <w:r>
+        <w:rPr>
+          <w:b w:val="false"/>
+          <w:bCs w:val="false"/>
+          <w:u w:val="none"/>
+        </w:rPr>
+      </w:r>
+      <w:r/>
+    </w:p>
+    <w:p>
+      <w:pPr>
+        <w:pStyle w:val="Normal"/>
+        <w:rPr>
+          <w:sz w:val="24"/>
+          <w:u w:val="none"/>
+          <w:b w:val="false"/>
+          <w:sz w:val="24"/>
+          <w:b w:val="false"/>
+          <w:szCs w:val="24"/>
+          <w:bCs w:val="false"/>
+          <w:rFonts w:ascii="Liberation Serif" w:hAnsi="Liberation Serif" w:eastAsia="SimSun" w:cs="Mangal"/>
+          <w:color w:val="00000A"/>
+          <w:lang w:val="nl-NL" w:eastAsia="zh-CN" w:bidi="hi-IN"/>
+        </w:rPr>
+      </w:pPr>
+      <w:r>
+        <w:rPr>
+          <w:b w:val="false"/>
+          <w:bCs w:val="false"/>
+          <w:u w:val="none"/>
+        </w:rPr>
+      </w:r>
+      <w:r/>
+    </w:p>
+    <w:p>
+      <w:pPr>
+        <w:pStyle w:val="Normal"/>
+        <w:rPr>
+          <w:sz w:val="24"/>
+          <w:u w:val="none"/>
+          <w:b w:val="false"/>
+          <w:sz w:val="24"/>
+          <w:b w:val="false"/>
+          <w:szCs w:val="24"/>
+          <w:bCs w:val="false"/>
+          <w:rFonts w:ascii="Liberation Serif" w:hAnsi="Liberation Serif" w:eastAsia="SimSun" w:cs="Mangal"/>
+          <w:color w:val="00000A"/>
+          <w:lang w:val="nl-NL" w:eastAsia="zh-CN" w:bidi="hi-IN"/>
+        </w:rPr>
+      </w:pPr>
+      <w:r>
+        <w:rPr>
+          <w:b w:val="false"/>
+          <w:bCs w:val="false"/>
+          <w:u w:val="none"/>
+        </w:rPr>
+      </w:r>
+      <w:r/>
+    </w:p>
+    <w:p>
+      <w:pPr>
+        <w:pStyle w:val="Normal"/>
+        <w:rPr>
+          <w:sz w:val="24"/>
+          <w:u w:val="none"/>
+          <w:b w:val="false"/>
+          <w:sz w:val="24"/>
+          <w:b w:val="false"/>
+          <w:szCs w:val="24"/>
+          <w:bCs w:val="false"/>
+          <w:rFonts w:ascii="Liberation Serif" w:hAnsi="Liberation Serif" w:eastAsia="SimSun" w:cs="Mangal"/>
+          <w:color w:val="00000A"/>
+          <w:lang w:val="nl-NL" w:eastAsia="zh-CN" w:bidi="hi-IN"/>
+        </w:rPr>
+      </w:pPr>
+      <w:r>
+        <w:rPr>
+          <w:b w:val="false"/>
+          <w:bCs w:val="false"/>
+          <w:u w:val="none"/>
+        </w:rPr>
+      </w:r>
+      <w:r/>
+    </w:p>
+    <w:p>
+      <w:pPr>
+        <w:pStyle w:val="Normal"/>
+        <w:rPr>
+          <w:sz w:val="24"/>
+          <w:u w:val="none"/>
+          <w:b w:val="false"/>
+          <w:sz w:val="24"/>
+          <w:b w:val="false"/>
+          <w:szCs w:val="24"/>
+          <w:bCs w:val="false"/>
+          <w:rFonts w:ascii="Liberation Serif" w:hAnsi="Liberation Serif" w:eastAsia="SimSun" w:cs="Mangal"/>
+          <w:color w:val="00000A"/>
+          <w:lang w:val="nl-NL" w:eastAsia="zh-CN" w:bidi="hi-IN"/>
+        </w:rPr>
+      </w:pPr>
+      <w:r>
+        <w:rPr>
+          <w:b w:val="false"/>
+          <w:bCs w:val="false"/>
+          <w:u w:val="none"/>
+        </w:rPr>
+      </w:r>
+      <w:r/>
+    </w:p>
+    <w:p>
+      <w:pPr>
+        <w:pStyle w:val="Normal"/>
+        <w:rPr>
+          <w:sz w:val="24"/>
+          <w:u w:val="none"/>
+          <w:b w:val="false"/>
+          <w:sz w:val="24"/>
+          <w:b w:val="false"/>
+          <w:szCs w:val="24"/>
+          <w:bCs w:val="false"/>
+          <w:rFonts w:ascii="Liberation Serif" w:hAnsi="Liberation Serif" w:eastAsia="SimSun" w:cs="Mangal"/>
+          <w:color w:val="00000A"/>
+          <w:lang w:val="nl-NL" w:eastAsia="zh-CN" w:bidi="hi-IN"/>
+        </w:rPr>
+      </w:pPr>
+      <w:r>
+        <w:rPr>
+          <w:b w:val="false"/>
+          <w:bCs w:val="false"/>
+          <w:u w:val="none"/>
+        </w:rPr>
+      </w:r>
+      <w:r/>
+    </w:p>
+    <w:p>
+      <w:pPr>
+        <w:pStyle w:val="Normal"/>
+        <w:rPr>
+          <w:sz w:val="24"/>
+          <w:u w:val="none"/>
+          <w:b w:val="false"/>
+          <w:sz w:val="24"/>
+          <w:b w:val="false"/>
+          <w:szCs w:val="24"/>
+          <w:bCs w:val="false"/>
+          <w:rFonts w:ascii="Liberation Serif" w:hAnsi="Liberation Serif" w:eastAsia="SimSun" w:cs="Mangal"/>
+          <w:color w:val="00000A"/>
+          <w:lang w:val="nl-NL" w:eastAsia="zh-CN" w:bidi="hi-IN"/>
+        </w:rPr>
+      </w:pPr>
+      <w:r>
+        <w:rPr>
+          <w:b w:val="false"/>
+          <w:bCs w:val="false"/>
+          <w:u w:val="none"/>
+        </w:rPr>
+      </w:r>
+      <w:r/>
+    </w:p>
+    <w:p>
+      <w:pPr>
+        <w:pStyle w:val="Normal"/>
+        <w:rPr>
+          <w:sz w:val="24"/>
+          <w:u w:val="none"/>
+          <w:b w:val="false"/>
+          <w:sz w:val="24"/>
+          <w:b w:val="false"/>
+          <w:szCs w:val="24"/>
+          <w:bCs w:val="false"/>
+          <w:rFonts w:ascii="Liberation Serif" w:hAnsi="Liberation Serif" w:eastAsia="SimSun" w:cs="Mangal"/>
+          <w:color w:val="00000A"/>
+          <w:lang w:val="nl-NL" w:eastAsia="zh-CN" w:bidi="hi-IN"/>
+        </w:rPr>
+      </w:pPr>
+      <w:r>
+        <w:rPr>
+          <w:b w:val="false"/>
+          <w:bCs w:val="false"/>
+          <w:u w:val="none"/>
+        </w:rPr>
+      </w:r>
+      <w:r/>
+    </w:p>
+    <w:p>
+      <w:pPr>
+        <w:pStyle w:val="Normal"/>
+        <w:rPr>
+          <w:sz w:val="24"/>
+          <w:u w:val="none"/>
+          <w:b w:val="false"/>
+          <w:sz w:val="24"/>
+          <w:b w:val="false"/>
+          <w:szCs w:val="24"/>
+          <w:bCs w:val="false"/>
+          <w:rFonts w:ascii="Liberation Serif" w:hAnsi="Liberation Serif" w:eastAsia="SimSun" w:cs="Mangal"/>
+          <w:color w:val="00000A"/>
+          <w:lang w:val="nl-NL" w:eastAsia="zh-CN" w:bidi="hi-IN"/>
+        </w:rPr>
+      </w:pPr>
+      <w:r>
+        <w:rPr>
+          <w:b w:val="false"/>
+          <w:bCs w:val="false"/>
+          <w:u w:val="none"/>
+        </w:rPr>
+      </w:r>
+      <w:r/>
+    </w:p>
+    <w:p>
+      <w:pPr>
+        <w:pStyle w:val="Normal"/>
+        <w:rPr>
+          <w:sz w:val="24"/>
+          <w:u w:val="none"/>
+          <w:b w:val="false"/>
+          <w:sz w:val="24"/>
+          <w:b w:val="false"/>
+          <w:szCs w:val="24"/>
+          <w:bCs w:val="false"/>
+          <w:rFonts w:ascii="Liberation Serif" w:hAnsi="Liberation Serif" w:eastAsia="SimSun" w:cs="Mangal"/>
+          <w:color w:val="00000A"/>
+          <w:lang w:val="nl-NL" w:eastAsia="zh-CN" w:bidi="hi-IN"/>
+        </w:rPr>
+      </w:pPr>
+      <w:r>
+        <w:rPr>
+          <w:b w:val="false"/>
+          <w:bCs w:val="false"/>
+          <w:u w:val="none"/>
+        </w:rPr>
+      </w:r>
+      <w:r/>
+    </w:p>
+    <w:p>
+      <w:pPr>
+        <w:pStyle w:val="Normal"/>
+        <w:rPr>
+          <w:sz w:val="24"/>
+          <w:u w:val="none"/>
+          <w:b w:val="false"/>
+          <w:sz w:val="24"/>
+          <w:b w:val="false"/>
+          <w:szCs w:val="24"/>
+          <w:bCs w:val="false"/>
+          <w:rFonts w:ascii="Liberation Serif" w:hAnsi="Liberation Serif" w:eastAsia="SimSun" w:cs="Mangal"/>
+          <w:color w:val="00000A"/>
+          <w:lang w:val="nl-NL" w:eastAsia="zh-CN" w:bidi="hi-IN"/>
+        </w:rPr>
+      </w:pPr>
+      <w:r>
+        <w:rPr>
+          <w:b w:val="false"/>
+          <w:bCs w:val="false"/>
+          <w:u w:val="none"/>
+        </w:rPr>
+      </w:r>
+      <w:r/>
+    </w:p>
+    <w:p>
+      <w:pPr>
+        <w:pStyle w:val="Normal"/>
+        <w:rPr>
+          <w:sz w:val="24"/>
+          <w:u w:val="none"/>
+          <w:b w:val="false"/>
+          <w:sz w:val="24"/>
+          <w:b w:val="false"/>
+          <w:szCs w:val="24"/>
+          <w:bCs w:val="false"/>
+          <w:rFonts w:ascii="Liberation Serif" w:hAnsi="Liberation Serif" w:eastAsia="SimSun" w:cs="Mangal"/>
+          <w:color w:val="00000A"/>
+          <w:lang w:val="nl-NL" w:eastAsia="zh-CN" w:bidi="hi-IN"/>
+        </w:rPr>
+      </w:pPr>
+      <w:r>
+        <w:rPr>
+          <w:b w:val="false"/>
+          <w:bCs w:val="false"/>
+          <w:u w:val="none"/>
+        </w:rPr>
+      </w:r>
+      <w:r/>
+    </w:p>
+    <w:p>
+      <w:pPr>
+        <w:pStyle w:val="Normal"/>
+        <w:rPr>
+          <w:sz w:val="24"/>
+          <w:u w:val="none"/>
+          <w:b w:val="false"/>
+          <w:sz w:val="24"/>
+          <w:b w:val="false"/>
+          <w:szCs w:val="24"/>
+          <w:bCs w:val="false"/>
+          <w:rFonts w:ascii="Liberation Serif" w:hAnsi="Liberation Serif" w:eastAsia="SimSun" w:cs="Mangal"/>
+          <w:color w:val="00000A"/>
+          <w:lang w:val="nl-NL" w:eastAsia="zh-CN" w:bidi="hi-IN"/>
+        </w:rPr>
+      </w:pPr>
+      <w:r>
+        <w:rPr>
+          <w:b w:val="false"/>
+          <w:bCs w:val="false"/>
+          <w:u w:val="none"/>
+        </w:rPr>
+      </w:r>
+      <w:r/>
+    </w:p>
+    <w:p>
+      <w:pPr>
+        <w:pStyle w:val="Normal"/>
+        <w:rPr>
+          <w:sz w:val="24"/>
+          <w:u w:val="none"/>
+          <w:b w:val="false"/>
+          <w:sz w:val="24"/>
+          <w:b w:val="false"/>
+          <w:szCs w:val="24"/>
+          <w:bCs w:val="false"/>
+          <w:rFonts w:ascii="Liberation Serif" w:hAnsi="Liberation Serif" w:eastAsia="SimSun" w:cs="Mangal"/>
+          <w:color w:val="00000A"/>
+          <w:lang w:val="nl-NL" w:eastAsia="zh-CN" w:bidi="hi-IN"/>
+        </w:rPr>
+      </w:pPr>
+      <w:r>
+        <w:rPr>
+          <w:b w:val="false"/>
+          <w:bCs w:val="false"/>
+          <w:u w:val="none"/>
+        </w:rPr>
+      </w:r>
+      <w:r/>
+    </w:p>
+    <w:p>
+      <w:pPr>
+        <w:pStyle w:val="Normal"/>
+        <w:rPr>
+          <w:sz w:val="24"/>
+          <w:u w:val="none"/>
+          <w:b w:val="false"/>
+          <w:sz w:val="24"/>
+          <w:b w:val="false"/>
+          <w:szCs w:val="24"/>
+          <w:bCs w:val="false"/>
+          <w:rFonts w:ascii="Liberation Serif" w:hAnsi="Liberation Serif" w:eastAsia="SimSun" w:cs="Mangal"/>
+          <w:color w:val="00000A"/>
+          <w:lang w:val="nl-NL" w:eastAsia="zh-CN" w:bidi="hi-IN"/>
+        </w:rPr>
+      </w:pPr>
+      <w:r>
+        <w:rPr>
+          <w:b w:val="false"/>
+          <w:bCs w:val="false"/>
+          <w:u w:val="none"/>
+        </w:rPr>
+      </w:r>
+      <w:r/>
+    </w:p>
+    <w:p>
+      <w:pPr>
+        <w:pStyle w:val="Normal"/>
+        <w:rPr>
+          <w:sz w:val="24"/>
+          <w:u w:val="none"/>
+          <w:b w:val="false"/>
+          <w:sz w:val="24"/>
+          <w:b w:val="false"/>
+          <w:szCs w:val="24"/>
+          <w:bCs w:val="false"/>
+          <w:rFonts w:ascii="Liberation Serif" w:hAnsi="Liberation Serif" w:eastAsia="SimSun" w:cs="Mangal"/>
+          <w:color w:val="00000A"/>
+          <w:lang w:val="nl-NL" w:eastAsia="zh-CN" w:bidi="hi-IN"/>
+        </w:rPr>
+      </w:pPr>
+      <w:r>
+        <w:rPr>
+          <w:b w:val="false"/>
+          <w:bCs w:val="false"/>
+          <w:u w:val="none"/>
+        </w:rPr>
+      </w:r>
+      <w:r/>
+    </w:p>
+    <w:p>
+      <w:pPr>
+        <w:pStyle w:val="Normal"/>
+        <w:rPr>
+          <w:sz w:val="24"/>
+          <w:u w:val="none"/>
+          <w:b w:val="false"/>
+          <w:sz w:val="24"/>
+          <w:b w:val="false"/>
+          <w:szCs w:val="24"/>
+          <w:bCs w:val="false"/>
+          <w:rFonts w:ascii="Liberation Serif" w:hAnsi="Liberation Serif" w:eastAsia="SimSun" w:cs="Mangal"/>
+          <w:color w:val="00000A"/>
+          <w:lang w:val="nl-NL" w:eastAsia="zh-CN" w:bidi="hi-IN"/>
+        </w:rPr>
+      </w:pPr>
+      <w:r>
+        <w:rPr>
+          <w:b w:val="false"/>
+          <w:bCs w:val="false"/>
+          <w:u w:val="none"/>
+        </w:rPr>
+      </w:r>
+      <w:r/>
+    </w:p>
+    <w:p>
+      <w:pPr>
+        <w:pStyle w:val="Normal"/>
+        <w:rPr>
+          <w:sz w:val="24"/>
+          <w:u w:val="none"/>
+          <w:b w:val="false"/>
+          <w:sz w:val="24"/>
+          <w:b w:val="false"/>
+          <w:szCs w:val="24"/>
+          <w:bCs w:val="false"/>
+          <w:rFonts w:ascii="Liberation Serif" w:hAnsi="Liberation Serif" w:eastAsia="SimSun" w:cs="Mangal"/>
+          <w:color w:val="00000A"/>
+          <w:lang w:val="nl-NL" w:eastAsia="zh-CN" w:bidi="hi-IN"/>
+        </w:rPr>
+      </w:pPr>
+      <w:r>
+        <w:rPr>
+          <w:b w:val="false"/>
+          <w:bCs w:val="false"/>
+          <w:u w:val="none"/>
+        </w:rPr>
+      </w:r>
+      <w:r/>
+    </w:p>
+    <w:p>
+      <w:pPr>
+        <w:pStyle w:val="Normal"/>
+        <w:rPr>
+          <w:sz w:val="24"/>
+          <w:u w:val="none"/>
+          <w:b w:val="false"/>
+          <w:sz w:val="24"/>
+          <w:b w:val="false"/>
+          <w:szCs w:val="24"/>
+          <w:bCs w:val="false"/>
+          <w:rFonts w:ascii="Liberation Serif" w:hAnsi="Liberation Serif" w:eastAsia="SimSun" w:cs="Mangal"/>
+          <w:color w:val="00000A"/>
+          <w:lang w:val="nl-NL" w:eastAsia="zh-CN" w:bidi="hi-IN"/>
+        </w:rPr>
+      </w:pPr>
+      <w:r>
+        <w:rPr>
+          <w:b w:val="false"/>
+          <w:bCs w:val="false"/>
+          <w:u w:val="none"/>
+        </w:rPr>
+      </w:r>
+      <w:r/>
+    </w:p>
+    <w:p>
+      <w:pPr>
+        <w:pStyle w:val="Normal"/>
+        <w:rPr>
+          <w:sz w:val="24"/>
+          <w:u w:val="none"/>
+          <w:b w:val="false"/>
+          <w:sz w:val="24"/>
+          <w:b w:val="false"/>
+          <w:szCs w:val="24"/>
+          <w:bCs w:val="false"/>
+          <w:rFonts w:ascii="Liberation Serif" w:hAnsi="Liberation Serif" w:eastAsia="SimSun" w:cs="Mangal"/>
+          <w:color w:val="00000A"/>
+          <w:lang w:val="nl-NL" w:eastAsia="zh-CN" w:bidi="hi-IN"/>
+        </w:rPr>
+      </w:pPr>
+      <w:r>
+        <w:rPr>
+          <w:b w:val="false"/>
+          <w:bCs w:val="false"/>
+          <w:u w:val="none"/>
+        </w:rPr>
+      </w:r>
+      <w:r/>
+    </w:p>
+    <w:p>
+      <w:pPr>
+        <w:pStyle w:val="Normal"/>
+        <w:rPr>
+          <w:sz w:val="24"/>
+          <w:u w:val="none"/>
+          <w:b w:val="false"/>
+          <w:sz w:val="24"/>
+          <w:b w:val="false"/>
+          <w:szCs w:val="24"/>
+          <w:bCs w:val="false"/>
+          <w:rFonts w:ascii="Liberation Serif" w:hAnsi="Liberation Serif" w:eastAsia="SimSun" w:cs="Mangal"/>
+          <w:color w:val="00000A"/>
+          <w:lang w:val="nl-NL" w:eastAsia="zh-CN" w:bidi="hi-IN"/>
+        </w:rPr>
+      </w:pPr>
+      <w:r>
+        <w:rPr>
+          <w:b w:val="false"/>
+          <w:bCs w:val="false"/>
+          <w:u w:val="none"/>
+        </w:rPr>
+      </w:r>
+      <w:r/>
+    </w:p>
+    <w:p>
+      <w:pPr>
+        <w:pStyle w:val="Normal"/>
+        <w:rPr>
+          <w:sz w:val="24"/>
+          <w:u w:val="none"/>
+          <w:b w:val="false"/>
+          <w:sz w:val="24"/>
+          <w:b w:val="false"/>
+          <w:szCs w:val="24"/>
+          <w:bCs w:val="false"/>
+          <w:rFonts w:ascii="Liberation Serif" w:hAnsi="Liberation Serif" w:eastAsia="SimSun" w:cs="Mangal"/>
+          <w:color w:val="00000A"/>
+          <w:lang w:val="nl-NL" w:eastAsia="zh-CN" w:bidi="hi-IN"/>
+        </w:rPr>
+      </w:pPr>
+      <w:r>
+        <w:rPr>
+          <w:b w:val="false"/>
+          <w:bCs w:val="false"/>
+          <w:u w:val="none"/>
+        </w:rPr>
+      </w:r>
+      <w:r/>
+    </w:p>
+    <w:p>
+      <w:pPr>
+        <w:pStyle w:val="Normal"/>
+        <w:rPr>
+          <w:sz w:val="24"/>
+          <w:u w:val="none"/>
+          <w:b w:val="false"/>
+          <w:sz w:val="24"/>
+          <w:b w:val="false"/>
+          <w:szCs w:val="24"/>
+          <w:bCs w:val="false"/>
+          <w:rFonts w:ascii="Liberation Serif" w:hAnsi="Liberation Serif" w:eastAsia="SimSun" w:cs="Mangal"/>
+          <w:color w:val="00000A"/>
+          <w:lang w:val="nl-NL" w:eastAsia="zh-CN" w:bidi="hi-IN"/>
+        </w:rPr>
+      </w:pPr>
+      <w:r>
+        <w:rPr>
+          <w:b w:val="false"/>
+          <w:bCs w:val="false"/>
+          <w:u w:val="none"/>
+        </w:rPr>
+      </w:r>
+      <w:r/>
+    </w:p>
+    <w:p>
+      <w:pPr>
+        <w:pStyle w:val="Normal"/>
+        <w:rPr>
+          <w:sz w:val="24"/>
+          <w:u w:val="none"/>
+          <w:b w:val="false"/>
+          <w:sz w:val="24"/>
+          <w:b w:val="false"/>
+          <w:szCs w:val="24"/>
+          <w:bCs w:val="false"/>
+          <w:rFonts w:ascii="Liberation Serif" w:hAnsi="Liberation Serif" w:eastAsia="SimSun" w:cs="Mangal"/>
+          <w:color w:val="00000A"/>
+          <w:lang w:val="nl-NL" w:eastAsia="zh-CN" w:bidi="hi-IN"/>
+        </w:rPr>
+      </w:pPr>
+      <w:r>
+        <w:rPr>
+          <w:b w:val="false"/>
+          <w:bCs w:val="false"/>
+          <w:u w:val="none"/>
+        </w:rPr>
+      </w:r>
+      <w:r/>
+    </w:p>
+    <w:p>
+      <w:pPr>
+        <w:pStyle w:val="Normal"/>
+        <w:rPr>
+          <w:sz w:val="24"/>
+          <w:u w:val="none"/>
+          <w:b w:val="false"/>
+          <w:sz w:val="24"/>
+          <w:b w:val="false"/>
+          <w:szCs w:val="24"/>
+          <w:bCs w:val="false"/>
+          <w:rFonts w:ascii="Liberation Serif" w:hAnsi="Liberation Serif" w:eastAsia="SimSun" w:cs="Mangal"/>
+          <w:color w:val="00000A"/>
+          <w:lang w:val="nl-NL" w:eastAsia="zh-CN" w:bidi="hi-IN"/>
+        </w:rPr>
+      </w:pPr>
+      <w:r>
+        <w:rPr>
+          <w:b w:val="false"/>
+          <w:bCs w:val="false"/>
+          <w:u w:val="none"/>
+        </w:rPr>
+      </w:r>
+      <w:r/>
+    </w:p>
+    <w:p>
+      <w:pPr>
+        <w:pStyle w:val="Normal"/>
+        <w:rPr>
+          <w:sz w:val="24"/>
+          <w:u w:val="none"/>
+          <w:b w:val="false"/>
+          <w:sz w:val="24"/>
+          <w:b w:val="false"/>
+          <w:szCs w:val="24"/>
+          <w:bCs w:val="false"/>
+          <w:rFonts w:ascii="Liberation Serif" w:hAnsi="Liberation Serif" w:eastAsia="SimSun" w:cs="Mangal"/>
+          <w:color w:val="00000A"/>
+          <w:lang w:val="nl-NL" w:eastAsia="zh-CN" w:bidi="hi-IN"/>
+        </w:rPr>
+      </w:pPr>
+      <w:r>
+        <w:rPr>
+          <w:b w:val="false"/>
+          <w:bCs w:val="false"/>
+          <w:u w:val="none"/>
+        </w:rPr>
+      </w:r>
+      <w:r/>
+    </w:p>
+    <w:p>
+      <w:pPr>
+        <w:pStyle w:val="Normal"/>
+        <w:rPr>
+          <w:sz w:val="24"/>
+          <w:u w:val="none"/>
+          <w:b w:val="false"/>
+          <w:sz w:val="24"/>
+          <w:b w:val="false"/>
+          <w:szCs w:val="24"/>
+          <w:bCs w:val="false"/>
+          <w:rFonts w:ascii="Liberation Serif" w:hAnsi="Liberation Serif" w:eastAsia="SimSun" w:cs="Mangal"/>
+          <w:color w:val="00000A"/>
+          <w:lang w:val="nl-NL" w:eastAsia="zh-CN" w:bidi="hi-IN"/>
+        </w:rPr>
+      </w:pPr>
+      <w:r>
+        <w:rPr>
+          <w:b w:val="false"/>
+          <w:bCs w:val="false"/>
+          <w:u w:val="none"/>
+        </w:rPr>
+      </w:r>
+      <w:r/>
+    </w:p>
+    <w:p>
+      <w:pPr>
+        <w:pStyle w:val="Normal"/>
+        <w:rPr>
+          <w:sz w:val="24"/>
+          <w:u w:val="none"/>
+          <w:b/>
+          <w:sz w:val="24"/>
+          <w:b/>
+          <w:szCs w:val="24"/>
+          <w:bCs/>
+          <w:rFonts w:ascii="Liberation Serif" w:hAnsi="Liberation Serif" w:eastAsia="SimSun" w:cs="Mangal"/>
+          <w:color w:val="00000A"/>
+          <w:lang w:val="nl-NL" w:eastAsia="zh-CN" w:bidi="hi-IN"/>
+        </w:rPr>
+      </w:pPr>
+      <w:r>
+        <w:rPr>
+          <w:b/>
+          <w:bCs/>
+          <w:u w:val="none"/>
+        </w:rPr>
+      </w:r>
+      <w:r/>
+    </w:p>
+    <w:p>
+      <w:pPr>
+        <w:pStyle w:val="Normal"/>
         <w:rPr>
           <w:u w:val="single"/>
           <w:b/>
@@ -631,11 +3148,6 @@
           <w:ilvl w:val="0"/>
           <w:numId w:val="2"/>
         </w:numPr>
-        <w:rPr>
-          <w:b w:val="false"/>
-          <w:b w:val="false"/>
-          <w:bCs w:val="false"/>
-        </w:rPr>
       </w:pPr>
       <w:r>
         <w:rPr>
@@ -651,69 +3163,42 @@
         <w:pStyle w:val="Normal"/>
       </w:pPr>
       <w:r>
-        <w:rPr/>
-      </w:r>
-      <w:r/>
-    </w:p>
-    <w:p>
-      <w:pPr>
-        <w:pStyle w:val="Normal"/>
-      </w:pPr>
-      <w:r>
-        <w:rPr/>
-      </w:r>
-      <w:r/>
-    </w:p>
-    <w:p>
-      <w:pPr>
-        <w:pStyle w:val="Normal"/>
-        <w:rPr>
+        <w:rPr>
+          <w:b/>
+          <w:bCs/>
           <w:u w:val="single"/>
-          <w:b/>
-          <w:b/>
-          <w:bCs/>
-        </w:rPr>
-      </w:pPr>
-      <w:r>
-        <w:rPr>
-          <w:b/>
-          <w:bCs/>
+        </w:rPr>
+        <w:t>Use cases:</w:t>
+      </w:r>
+      <w:r/>
+    </w:p>
+    <w:p>
+      <w:pPr>
+        <w:pStyle w:val="Normal"/>
+        <w:rPr>
+          <w:sz w:val="24"/>
           <w:u w:val="single"/>
-        </w:rPr>
-        <w:t>Use cases:</w:t>
-      </w:r>
-      <w:r/>
-    </w:p>
-    <w:p>
-      <w:pPr>
-        <w:pStyle w:val="Normal"/>
-        <w:rPr>
-          <w:sz w:val="24"/>
-          <w:b/>
-          <w:sz w:val="24"/>
-          <w:b/>
-          <w:szCs w:val="24"/>
-          <w:bCs/>
-          <w:rFonts w:ascii="Liberation Serif" w:hAnsi="Liberation Serif" w:eastAsia="SimSun" w:cs="Mangal"/>
-          <w:color w:val="00000A"/>
-          <w:lang w:val="nl-NL" w:eastAsia="zh-CN" w:bidi="hi-IN"/>
-        </w:rPr>
-      </w:pPr>
-      <w:r>
-        <w:rPr>
-          <w:b/>
-          <w:bCs/>
+          <w:sz w:val="24"/>
+          <w:szCs w:val="24"/>
+          <w:rFonts w:ascii="Liberation Serif" w:hAnsi="Liberation Serif" w:eastAsia="SimSun" w:cs="Mangal"/>
+          <w:color w:val="00000A"/>
+          <w:lang w:val="nl-NL" w:eastAsia="zh-CN" w:bidi="hi-IN"/>
+        </w:rPr>
+      </w:pPr>
+      <w:r>
+        <w:rPr>
+          <w:u w:val="single"/>
         </w:rPr>
         <w:drawing>
           <wp:anchor behindDoc="0" distT="0" distB="0" distL="0" distR="0" simplePos="0" locked="0" layoutInCell="1" allowOverlap="1" relativeHeight="2">
             <wp:simplePos x="0" y="0"/>
             <wp:positionH relativeFrom="column">
-              <wp:posOffset>46990</wp:posOffset>
+              <wp:posOffset>1905</wp:posOffset>
             </wp:positionH>
             <wp:positionV relativeFrom="paragraph">
-              <wp:posOffset>91440</wp:posOffset>
+              <wp:posOffset>1270</wp:posOffset>
             </wp:positionV>
-            <wp:extent cx="4361180" cy="4716780"/>
+            <wp:extent cx="2778760" cy="2767965"/>
             <wp:effectExtent l="0" t="0" r="0" b="0"/>
             <wp:wrapSquare wrapText="largest"/>
             <wp:docPr id="1" name="Picture" descr=""/>
@@ -738,7 +3223,7 @@
                   <pic:spPr bwMode="auto">
                     <a:xfrm>
                       <a:off x="0" y="0"/>
-                      <a:ext cx="4361180" cy="4716780"/>
+                      <a:ext cx="2778760" cy="2767965"/>
                     </a:xfrm>
                     <a:prstGeom prst="rect">
                       <a:avLst/>
@@ -756,328 +3241,6 @@
             </a:graphic>
           </wp:anchor>
         </w:drawing>
-      </w:r>
-      <w:r/>
-    </w:p>
-    <w:p>
-      <w:pPr>
-        <w:pStyle w:val="Normal"/>
-        <w:rPr>
-          <w:sz w:val="24"/>
-          <w:b/>
-          <w:sz w:val="24"/>
-          <w:b/>
-          <w:szCs w:val="24"/>
-          <w:bCs/>
-          <w:rFonts w:ascii="Liberation Serif" w:hAnsi="Liberation Serif" w:eastAsia="SimSun" w:cs="Mangal"/>
-          <w:color w:val="00000A"/>
-          <w:lang w:val="nl-NL" w:eastAsia="zh-CN" w:bidi="hi-IN"/>
-        </w:rPr>
-      </w:pPr>
-      <w:r>
-        <w:rPr>
-          <w:b/>
-          <w:bCs/>
-        </w:rPr>
-      </w:r>
-      <w:r/>
-    </w:p>
-    <w:p>
-      <w:pPr>
-        <w:pStyle w:val="Normal"/>
-        <w:rPr>
-          <w:sz w:val="24"/>
-          <w:b/>
-          <w:sz w:val="24"/>
-          <w:b/>
-          <w:szCs w:val="24"/>
-          <w:bCs/>
-          <w:rFonts w:ascii="Liberation Serif" w:hAnsi="Liberation Serif" w:eastAsia="SimSun" w:cs="Mangal"/>
-          <w:color w:val="00000A"/>
-          <w:lang w:val="nl-NL" w:eastAsia="zh-CN" w:bidi="hi-IN"/>
-        </w:rPr>
-      </w:pPr>
-      <w:r>
-        <w:rPr>
-          <w:b/>
-          <w:bCs/>
-        </w:rPr>
-      </w:r>
-      <w:r/>
-    </w:p>
-    <w:p>
-      <w:pPr>
-        <w:pStyle w:val="Normal"/>
-        <w:rPr>
-          <w:sz w:val="24"/>
-          <w:b/>
-          <w:sz w:val="24"/>
-          <w:b/>
-          <w:szCs w:val="24"/>
-          <w:bCs/>
-          <w:rFonts w:ascii="Liberation Serif" w:hAnsi="Liberation Serif" w:eastAsia="SimSun" w:cs="Mangal"/>
-          <w:color w:val="00000A"/>
-          <w:lang w:val="nl-NL" w:eastAsia="zh-CN" w:bidi="hi-IN"/>
-        </w:rPr>
-      </w:pPr>
-      <w:r>
-        <w:rPr>
-          <w:b/>
-          <w:bCs/>
-        </w:rPr>
-      </w:r>
-      <w:r/>
-    </w:p>
-    <w:p>
-      <w:pPr>
-        <w:pStyle w:val="Normal"/>
-        <w:rPr>
-          <w:sz w:val="24"/>
-          <w:b/>
-          <w:sz w:val="24"/>
-          <w:b/>
-          <w:szCs w:val="24"/>
-          <w:bCs/>
-          <w:rFonts w:ascii="Liberation Serif" w:hAnsi="Liberation Serif" w:eastAsia="SimSun" w:cs="Mangal"/>
-          <w:color w:val="00000A"/>
-          <w:lang w:val="nl-NL" w:eastAsia="zh-CN" w:bidi="hi-IN"/>
-        </w:rPr>
-      </w:pPr>
-      <w:r>
-        <w:rPr>
-          <w:b/>
-          <w:bCs/>
-        </w:rPr>
-      </w:r>
-      <w:r/>
-    </w:p>
-    <w:p>
-      <w:pPr>
-        <w:pStyle w:val="Normal"/>
-        <w:rPr>
-          <w:sz w:val="24"/>
-          <w:b/>
-          <w:sz w:val="24"/>
-          <w:b/>
-          <w:szCs w:val="24"/>
-          <w:bCs/>
-          <w:rFonts w:ascii="Liberation Serif" w:hAnsi="Liberation Serif" w:eastAsia="SimSun" w:cs="Mangal"/>
-          <w:color w:val="00000A"/>
-          <w:lang w:val="nl-NL" w:eastAsia="zh-CN" w:bidi="hi-IN"/>
-        </w:rPr>
-      </w:pPr>
-      <w:r>
-        <w:rPr>
-          <w:b/>
-          <w:bCs/>
-        </w:rPr>
-      </w:r>
-      <w:r/>
-    </w:p>
-    <w:p>
-      <w:pPr>
-        <w:pStyle w:val="Normal"/>
-        <w:rPr>
-          <w:sz w:val="24"/>
-          <w:b/>
-          <w:sz w:val="24"/>
-          <w:b/>
-          <w:szCs w:val="24"/>
-          <w:bCs/>
-          <w:rFonts w:ascii="Liberation Serif" w:hAnsi="Liberation Serif" w:eastAsia="SimSun" w:cs="Mangal"/>
-          <w:color w:val="00000A"/>
-          <w:lang w:val="nl-NL" w:eastAsia="zh-CN" w:bidi="hi-IN"/>
-        </w:rPr>
-      </w:pPr>
-      <w:r>
-        <w:rPr>
-          <w:b/>
-          <w:bCs/>
-        </w:rPr>
-      </w:r>
-      <w:r/>
-    </w:p>
-    <w:p>
-      <w:pPr>
-        <w:pStyle w:val="Normal"/>
-        <w:rPr>
-          <w:sz w:val="24"/>
-          <w:b/>
-          <w:sz w:val="24"/>
-          <w:b/>
-          <w:szCs w:val="24"/>
-          <w:bCs/>
-          <w:rFonts w:ascii="Liberation Serif" w:hAnsi="Liberation Serif" w:eastAsia="SimSun" w:cs="Mangal"/>
-          <w:color w:val="00000A"/>
-          <w:lang w:val="nl-NL" w:eastAsia="zh-CN" w:bidi="hi-IN"/>
-        </w:rPr>
-      </w:pPr>
-      <w:r>
-        <w:rPr>
-          <w:b/>
-          <w:bCs/>
-        </w:rPr>
-      </w:r>
-      <w:r/>
-    </w:p>
-    <w:p>
-      <w:pPr>
-        <w:pStyle w:val="Normal"/>
-        <w:rPr>
-          <w:sz w:val="24"/>
-          <w:b/>
-          <w:sz w:val="24"/>
-          <w:b/>
-          <w:szCs w:val="24"/>
-          <w:bCs/>
-          <w:rFonts w:ascii="Liberation Serif" w:hAnsi="Liberation Serif" w:eastAsia="SimSun" w:cs="Mangal"/>
-          <w:color w:val="00000A"/>
-          <w:lang w:val="nl-NL" w:eastAsia="zh-CN" w:bidi="hi-IN"/>
-        </w:rPr>
-      </w:pPr>
-      <w:r>
-        <w:rPr>
-          <w:b/>
-          <w:bCs/>
-        </w:rPr>
-      </w:r>
-      <w:r/>
-    </w:p>
-    <w:p>
-      <w:pPr>
-        <w:pStyle w:val="Normal"/>
-        <w:rPr>
-          <w:sz w:val="24"/>
-          <w:b/>
-          <w:sz w:val="24"/>
-          <w:b/>
-          <w:szCs w:val="24"/>
-          <w:bCs/>
-          <w:rFonts w:ascii="Liberation Serif" w:hAnsi="Liberation Serif" w:eastAsia="SimSun" w:cs="Mangal"/>
-          <w:color w:val="00000A"/>
-          <w:lang w:val="nl-NL" w:eastAsia="zh-CN" w:bidi="hi-IN"/>
-        </w:rPr>
-      </w:pPr>
-      <w:r>
-        <w:rPr>
-          <w:b/>
-          <w:bCs/>
-        </w:rPr>
-      </w:r>
-      <w:r/>
-    </w:p>
-    <w:p>
-      <w:pPr>
-        <w:pStyle w:val="Normal"/>
-        <w:rPr>
-          <w:sz w:val="24"/>
-          <w:b/>
-          <w:sz w:val="24"/>
-          <w:b/>
-          <w:szCs w:val="24"/>
-          <w:bCs/>
-          <w:rFonts w:ascii="Liberation Serif" w:hAnsi="Liberation Serif" w:eastAsia="SimSun" w:cs="Mangal"/>
-          <w:color w:val="00000A"/>
-          <w:lang w:val="nl-NL" w:eastAsia="zh-CN" w:bidi="hi-IN"/>
-        </w:rPr>
-      </w:pPr>
-      <w:r>
-        <w:rPr>
-          <w:b/>
-          <w:bCs/>
-        </w:rPr>
-      </w:r>
-      <w:r/>
-    </w:p>
-    <w:p>
-      <w:pPr>
-        <w:pStyle w:val="Normal"/>
-        <w:rPr>
-          <w:sz w:val="24"/>
-          <w:b/>
-          <w:sz w:val="24"/>
-          <w:b/>
-          <w:szCs w:val="24"/>
-          <w:bCs/>
-          <w:rFonts w:ascii="Liberation Serif" w:hAnsi="Liberation Serif" w:eastAsia="SimSun" w:cs="Mangal"/>
-          <w:color w:val="00000A"/>
-          <w:lang w:val="nl-NL" w:eastAsia="zh-CN" w:bidi="hi-IN"/>
-        </w:rPr>
-      </w:pPr>
-      <w:r>
-        <w:rPr>
-          <w:b/>
-          <w:bCs/>
-        </w:rPr>
-      </w:r>
-      <w:r/>
-    </w:p>
-    <w:p>
-      <w:pPr>
-        <w:pStyle w:val="Normal"/>
-        <w:rPr>
-          <w:sz w:val="24"/>
-          <w:b/>
-          <w:sz w:val="24"/>
-          <w:b/>
-          <w:szCs w:val="24"/>
-          <w:bCs/>
-          <w:rFonts w:ascii="Liberation Serif" w:hAnsi="Liberation Serif" w:eastAsia="SimSun" w:cs="Mangal"/>
-          <w:color w:val="00000A"/>
-          <w:lang w:val="nl-NL" w:eastAsia="zh-CN" w:bidi="hi-IN"/>
-        </w:rPr>
-      </w:pPr>
-      <w:r>
-        <w:rPr>
-          <w:b/>
-          <w:bCs/>
-        </w:rPr>
-      </w:r>
-      <w:r/>
-    </w:p>
-    <w:p>
-      <w:pPr>
-        <w:pStyle w:val="Normal"/>
-        <w:rPr>
-          <w:sz w:val="24"/>
-          <w:b/>
-          <w:sz w:val="24"/>
-          <w:b/>
-          <w:szCs w:val="24"/>
-          <w:bCs/>
-          <w:rFonts w:ascii="Liberation Serif" w:hAnsi="Liberation Serif" w:eastAsia="SimSun" w:cs="Mangal"/>
-          <w:color w:val="00000A"/>
-          <w:lang w:val="nl-NL" w:eastAsia="zh-CN" w:bidi="hi-IN"/>
-        </w:rPr>
-      </w:pPr>
-      <w:r>
-        <w:rPr>
-          <w:b/>
-          <w:bCs/>
-        </w:rPr>
-      </w:r>
-      <w:r/>
-    </w:p>
-    <w:p>
-      <w:pPr>
-        <w:pStyle w:val="Normal"/>
-        <w:rPr>
-          <w:sz w:val="24"/>
-          <w:b/>
-          <w:sz w:val="24"/>
-          <w:b/>
-          <w:szCs w:val="24"/>
-          <w:bCs/>
-          <w:rFonts w:ascii="Liberation Serif" w:hAnsi="Liberation Serif" w:eastAsia="SimSun" w:cs="Mangal"/>
-          <w:color w:val="00000A"/>
-          <w:lang w:val="nl-NL" w:eastAsia="zh-CN" w:bidi="hi-IN"/>
-        </w:rPr>
-      </w:pPr>
-      <w:r>
-        <w:rPr>
-          <w:b/>
-          <w:bCs/>
-        </w:rPr>
       </w:r>
       <w:r/>
     </w:p>
@@ -5344,27 +7507,24 @@
       <w:pPr>
         <w:pStyle w:val="Normal"/>
         <w:rPr>
-          <w:u w:val="single"/>
-          <w:b/>
-          <w:b/>
-          <w:bCs/>
-        </w:rPr>
-      </w:pPr>
-      <w:r>
-        <w:rPr>
-          <w:b/>
-          <w:bCs/>
-          <w:u w:val="single"/>
-        </w:rPr>
-        <w:t>Sequence diagram:</w:t>
+          <w:sz w:val="24"/>
+          <w:sz w:val="24"/>
+          <w:szCs w:val="24"/>
+          <w:rFonts w:ascii="Liberation Serif" w:hAnsi="Liberation Serif" w:eastAsia="SimSun" w:cs="Mangal"/>
+          <w:color w:val="00000A"/>
+          <w:lang w:val="nl-NL" w:eastAsia="zh-CN" w:bidi="hi-IN"/>
+        </w:rPr>
+      </w:pPr>
+      <w:r>
+        <w:rPr/>
         <w:drawing>
-          <wp:anchor behindDoc="0" distT="0" distB="0" distL="0" distR="0" simplePos="0" locked="0" layoutInCell="1" allowOverlap="1" relativeHeight="3">
+          <wp:anchor behindDoc="0" distT="0" distB="0" distL="0" distR="0" simplePos="0" locked="0" layoutInCell="1" allowOverlap="1" relativeHeight="13">
             <wp:simplePos x="0" y="0"/>
             <wp:positionH relativeFrom="column">
-              <wp:align>center</wp:align>
+              <wp:posOffset>0</wp:posOffset>
             </wp:positionH>
             <wp:positionV relativeFrom="paragraph">
-              <wp:align>top</wp:align>
+              <wp:posOffset>29845</wp:posOffset>
             </wp:positionV>
             <wp:extent cx="6120130" cy="3484245"/>
             <wp:effectExtent l="0" t="0" r="0" b="0"/>
@@ -5416,6 +7576,122 @@
       <w:pPr>
         <w:pStyle w:val="Normal"/>
         <w:rPr>
+          <w:sz w:val="24"/>
+          <w:sz w:val="24"/>
+          <w:szCs w:val="24"/>
+          <w:rFonts w:ascii="Liberation Serif" w:hAnsi="Liberation Serif" w:eastAsia="SimSun" w:cs="Mangal"/>
+          <w:color w:val="00000A"/>
+          <w:lang w:val="nl-NL" w:eastAsia="zh-CN" w:bidi="hi-IN"/>
+        </w:rPr>
+      </w:pPr>
+      <w:r>
+        <w:rPr/>
+      </w:r>
+      <w:r/>
+    </w:p>
+    <w:p>
+      <w:pPr>
+        <w:pStyle w:val="Normal"/>
+        <w:rPr>
+          <w:sz w:val="24"/>
+          <w:sz w:val="24"/>
+          <w:szCs w:val="24"/>
+          <w:rFonts w:ascii="Liberation Serif" w:hAnsi="Liberation Serif" w:eastAsia="SimSun" w:cs="Mangal"/>
+          <w:color w:val="00000A"/>
+          <w:lang w:val="nl-NL" w:eastAsia="zh-CN" w:bidi="hi-IN"/>
+        </w:rPr>
+      </w:pPr>
+      <w:r>
+        <w:rPr/>
+      </w:r>
+      <w:r/>
+    </w:p>
+    <w:p>
+      <w:pPr>
+        <w:pStyle w:val="Normal"/>
+        <w:rPr>
+          <w:sz w:val="24"/>
+          <w:sz w:val="24"/>
+          <w:szCs w:val="24"/>
+          <w:rFonts w:ascii="Liberation Serif" w:hAnsi="Liberation Serif" w:eastAsia="SimSun" w:cs="Mangal"/>
+          <w:color w:val="00000A"/>
+          <w:lang w:val="nl-NL" w:eastAsia="zh-CN" w:bidi="hi-IN"/>
+        </w:rPr>
+      </w:pPr>
+      <w:r>
+        <w:rPr/>
+      </w:r>
+      <w:r/>
+    </w:p>
+    <w:p>
+      <w:pPr>
+        <w:pStyle w:val="Normal"/>
+        <w:rPr>
+          <w:sz w:val="24"/>
+          <w:sz w:val="24"/>
+          <w:szCs w:val="24"/>
+          <w:rFonts w:ascii="Liberation Serif" w:hAnsi="Liberation Serif" w:eastAsia="SimSun" w:cs="Mangal"/>
+          <w:color w:val="00000A"/>
+          <w:lang w:val="nl-NL" w:eastAsia="zh-CN" w:bidi="hi-IN"/>
+        </w:rPr>
+      </w:pPr>
+      <w:r>
+        <w:rPr/>
+      </w:r>
+      <w:r/>
+    </w:p>
+    <w:p>
+      <w:pPr>
+        <w:pStyle w:val="Normal"/>
+        <w:rPr>
+          <w:sz w:val="24"/>
+          <w:sz w:val="24"/>
+          <w:szCs w:val="24"/>
+          <w:rFonts w:ascii="Liberation Serif" w:hAnsi="Liberation Serif" w:eastAsia="SimSun" w:cs="Mangal"/>
+          <w:color w:val="00000A"/>
+          <w:lang w:val="nl-NL" w:eastAsia="zh-CN" w:bidi="hi-IN"/>
+        </w:rPr>
+      </w:pPr>
+      <w:r>
+        <w:rPr/>
+      </w:r>
+      <w:r/>
+    </w:p>
+    <w:p>
+      <w:pPr>
+        <w:pStyle w:val="Normal"/>
+        <w:rPr>
+          <w:sz w:val="24"/>
+          <w:sz w:val="24"/>
+          <w:szCs w:val="24"/>
+          <w:rFonts w:ascii="Liberation Serif" w:hAnsi="Liberation Serif" w:eastAsia="SimSun" w:cs="Mangal"/>
+          <w:color w:val="00000A"/>
+          <w:lang w:val="nl-NL" w:eastAsia="zh-CN" w:bidi="hi-IN"/>
+        </w:rPr>
+      </w:pPr>
+      <w:r>
+        <w:rPr/>
+      </w:r>
+      <w:r/>
+    </w:p>
+    <w:p>
+      <w:pPr>
+        <w:pStyle w:val="Normal"/>
+      </w:pPr>
+      <w:r>
+        <w:rPr>
+          <w:b/>
+          <w:bCs/>
+          <w:u w:val="single"/>
+        </w:rPr>
+        <w:t>Sequence diagram:</w:t>
+      </w:r>
+      <w:r/>
+    </w:p>
+    <w:p>
+      <w:pPr>
+        <w:pStyle w:val="Normal"/>
+        <w:rPr>
           <w:b w:val="false"/>
           <w:b w:val="false"/>
           <w:bCs w:val="false"/>
@@ -5451,7 +7727,7 @@
           <w:bCs/>
         </w:rPr>
         <w:drawing>
-          <wp:anchor behindDoc="0" distT="0" distB="0" distL="0" distR="0" simplePos="0" locked="0" layoutInCell="1" allowOverlap="1" relativeHeight="4">
+          <wp:anchor behindDoc="0" distT="0" distB="0" distL="0" distR="0" simplePos="0" locked="0" layoutInCell="1" allowOverlap="1" relativeHeight="3">
             <wp:simplePos x="0" y="0"/>
             <wp:positionH relativeFrom="column">
               <wp:posOffset>26670</wp:posOffset>
@@ -5503,7 +7779,7 @@
           </wp:anchor>
         </w:drawing>
         <w:drawing>
-          <wp:anchor behindDoc="0" distT="0" distB="0" distL="0" distR="0" simplePos="0" locked="0" layoutInCell="1" allowOverlap="1" relativeHeight="5">
+          <wp:anchor behindDoc="0" distT="0" distB="0" distL="0" distR="0" simplePos="0" locked="0" layoutInCell="1" allowOverlap="1" relativeHeight="4">
             <wp:simplePos x="0" y="0"/>
             <wp:positionH relativeFrom="column">
               <wp:posOffset>3470910</wp:posOffset>
@@ -5652,406 +7928,6 @@
     <w:p>
       <w:pPr>
         <w:pStyle w:val="Normal"/>
-      </w:pPr>
-      <w:r>
-        <w:rPr/>
-      </w:r>
-      <w:r/>
-    </w:p>
-    <w:p>
-      <w:pPr>
-        <w:pStyle w:val="Normal"/>
-        <w:rPr>
-          <w:sz w:val="24"/>
-          <w:sz w:val="24"/>
-          <w:szCs w:val="24"/>
-          <w:rFonts w:ascii="Liberation Serif" w:hAnsi="Liberation Serif" w:eastAsia="SimSun" w:cs="Mangal"/>
-          <w:color w:val="00000A"/>
-          <w:lang w:val="nl-NL" w:eastAsia="zh-CN" w:bidi="hi-IN"/>
-        </w:rPr>
-      </w:pPr>
-      <w:r>
-        <w:rPr/>
-      </w:r>
-      <w:r/>
-    </w:p>
-    <w:p>
-      <w:pPr>
-        <w:pStyle w:val="Normal"/>
-        <w:rPr>
-          <w:sz w:val="24"/>
-          <w:sz w:val="24"/>
-          <w:szCs w:val="24"/>
-          <w:rFonts w:ascii="Liberation Serif" w:hAnsi="Liberation Serif" w:eastAsia="SimSun" w:cs="Mangal"/>
-          <w:color w:val="00000A"/>
-          <w:lang w:val="nl-NL" w:eastAsia="zh-CN" w:bidi="hi-IN"/>
-        </w:rPr>
-      </w:pPr>
-      <w:r>
-        <w:rPr/>
-      </w:r>
-      <w:r/>
-    </w:p>
-    <w:p>
-      <w:pPr>
-        <w:pStyle w:val="Normal"/>
-        <w:rPr>
-          <w:sz w:val="24"/>
-          <w:sz w:val="24"/>
-          <w:szCs w:val="24"/>
-          <w:rFonts w:ascii="Liberation Serif" w:hAnsi="Liberation Serif" w:eastAsia="SimSun" w:cs="Mangal"/>
-          <w:color w:val="00000A"/>
-          <w:lang w:val="nl-NL" w:eastAsia="zh-CN" w:bidi="hi-IN"/>
-        </w:rPr>
-      </w:pPr>
-      <w:r>
-        <w:rPr/>
-      </w:r>
-      <w:r/>
-    </w:p>
-    <w:p>
-      <w:pPr>
-        <w:pStyle w:val="Normal"/>
-        <w:rPr>
-          <w:sz w:val="24"/>
-          <w:sz w:val="24"/>
-          <w:szCs w:val="24"/>
-          <w:rFonts w:ascii="Liberation Serif" w:hAnsi="Liberation Serif" w:eastAsia="SimSun" w:cs="Mangal"/>
-          <w:color w:val="00000A"/>
-          <w:lang w:val="nl-NL" w:eastAsia="zh-CN" w:bidi="hi-IN"/>
-        </w:rPr>
-      </w:pPr>
-      <w:r>
-        <w:rPr/>
-      </w:r>
-      <w:r/>
-    </w:p>
-    <w:p>
-      <w:pPr>
-        <w:pStyle w:val="Normal"/>
-        <w:rPr>
-          <w:sz w:val="24"/>
-          <w:sz w:val="24"/>
-          <w:szCs w:val="24"/>
-          <w:rFonts w:ascii="Liberation Serif" w:hAnsi="Liberation Serif" w:eastAsia="SimSun" w:cs="Mangal"/>
-          <w:color w:val="00000A"/>
-          <w:lang w:val="nl-NL" w:eastAsia="zh-CN" w:bidi="hi-IN"/>
-        </w:rPr>
-      </w:pPr>
-      <w:r>
-        <w:rPr/>
-      </w:r>
-      <w:r/>
-    </w:p>
-    <w:p>
-      <w:pPr>
-        <w:pStyle w:val="Normal"/>
-        <w:rPr>
-          <w:sz w:val="24"/>
-          <w:sz w:val="24"/>
-          <w:szCs w:val="24"/>
-          <w:rFonts w:ascii="Liberation Serif" w:hAnsi="Liberation Serif" w:eastAsia="SimSun" w:cs="Mangal"/>
-          <w:color w:val="00000A"/>
-          <w:lang w:val="nl-NL" w:eastAsia="zh-CN" w:bidi="hi-IN"/>
-        </w:rPr>
-      </w:pPr>
-      <w:r>
-        <w:rPr/>
-      </w:r>
-      <w:r/>
-    </w:p>
-    <w:p>
-      <w:pPr>
-        <w:pStyle w:val="Normal"/>
-        <w:rPr>
-          <w:sz w:val="24"/>
-          <w:sz w:val="24"/>
-          <w:szCs w:val="24"/>
-          <w:rFonts w:ascii="Liberation Serif" w:hAnsi="Liberation Serif" w:eastAsia="SimSun" w:cs="Mangal"/>
-          <w:color w:val="00000A"/>
-          <w:lang w:val="nl-NL" w:eastAsia="zh-CN" w:bidi="hi-IN"/>
-        </w:rPr>
-      </w:pPr>
-      <w:r>
-        <w:rPr/>
-      </w:r>
-      <w:r/>
-    </w:p>
-    <w:p>
-      <w:pPr>
-        <w:pStyle w:val="Normal"/>
-        <w:rPr>
-          <w:sz w:val="24"/>
-          <w:sz w:val="24"/>
-          <w:szCs w:val="24"/>
-          <w:rFonts w:ascii="Liberation Serif" w:hAnsi="Liberation Serif" w:eastAsia="SimSun" w:cs="Mangal"/>
-          <w:color w:val="00000A"/>
-          <w:lang w:val="nl-NL" w:eastAsia="zh-CN" w:bidi="hi-IN"/>
-        </w:rPr>
-      </w:pPr>
-      <w:r>
-        <w:rPr/>
-      </w:r>
-      <w:r/>
-    </w:p>
-    <w:p>
-      <w:pPr>
-        <w:pStyle w:val="Normal"/>
-        <w:rPr>
-          <w:sz w:val="24"/>
-          <w:sz w:val="24"/>
-          <w:szCs w:val="24"/>
-          <w:rFonts w:ascii="Liberation Serif" w:hAnsi="Liberation Serif" w:eastAsia="SimSun" w:cs="Mangal"/>
-          <w:color w:val="00000A"/>
-          <w:lang w:val="nl-NL" w:eastAsia="zh-CN" w:bidi="hi-IN"/>
-        </w:rPr>
-      </w:pPr>
-      <w:r>
-        <w:rPr/>
-      </w:r>
-      <w:r/>
-    </w:p>
-    <w:p>
-      <w:pPr>
-        <w:pStyle w:val="Normal"/>
-        <w:rPr>
-          <w:sz w:val="24"/>
-          <w:sz w:val="24"/>
-          <w:szCs w:val="24"/>
-          <w:rFonts w:ascii="Liberation Serif" w:hAnsi="Liberation Serif" w:eastAsia="SimSun" w:cs="Mangal"/>
-          <w:color w:val="00000A"/>
-          <w:lang w:val="nl-NL" w:eastAsia="zh-CN" w:bidi="hi-IN"/>
-        </w:rPr>
-      </w:pPr>
-      <w:r>
-        <w:rPr/>
-      </w:r>
-      <w:r/>
-    </w:p>
-    <w:p>
-      <w:pPr>
-        <w:pStyle w:val="Normal"/>
-        <w:rPr>
-          <w:sz w:val="24"/>
-          <w:sz w:val="24"/>
-          <w:szCs w:val="24"/>
-          <w:rFonts w:ascii="Liberation Serif" w:hAnsi="Liberation Serif" w:eastAsia="SimSun" w:cs="Mangal"/>
-          <w:color w:val="00000A"/>
-          <w:lang w:val="nl-NL" w:eastAsia="zh-CN" w:bidi="hi-IN"/>
-        </w:rPr>
-      </w:pPr>
-      <w:r>
-        <w:rPr/>
-      </w:r>
-      <w:r/>
-    </w:p>
-    <w:p>
-      <w:pPr>
-        <w:pStyle w:val="Normal"/>
-        <w:rPr>
-          <w:sz w:val="24"/>
-          <w:sz w:val="24"/>
-          <w:szCs w:val="24"/>
-          <w:rFonts w:ascii="Liberation Serif" w:hAnsi="Liberation Serif" w:eastAsia="SimSun" w:cs="Mangal"/>
-          <w:color w:val="00000A"/>
-          <w:lang w:val="nl-NL" w:eastAsia="zh-CN" w:bidi="hi-IN"/>
-        </w:rPr>
-      </w:pPr>
-      <w:r>
-        <w:rPr/>
-      </w:r>
-      <w:r/>
-    </w:p>
-    <w:p>
-      <w:pPr>
-        <w:pStyle w:val="Normal"/>
-        <w:rPr>
-          <w:sz w:val="24"/>
-          <w:sz w:val="24"/>
-          <w:szCs w:val="24"/>
-          <w:rFonts w:ascii="Liberation Serif" w:hAnsi="Liberation Serif" w:eastAsia="SimSun" w:cs="Mangal"/>
-          <w:color w:val="00000A"/>
-          <w:lang w:val="nl-NL" w:eastAsia="zh-CN" w:bidi="hi-IN"/>
-        </w:rPr>
-      </w:pPr>
-      <w:r>
-        <w:rPr/>
-      </w:r>
-      <w:r/>
-    </w:p>
-    <w:p>
-      <w:pPr>
-        <w:pStyle w:val="Normal"/>
-        <w:rPr>
-          <w:sz w:val="24"/>
-          <w:sz w:val="24"/>
-          <w:szCs w:val="24"/>
-          <w:rFonts w:ascii="Liberation Serif" w:hAnsi="Liberation Serif" w:eastAsia="SimSun" w:cs="Mangal"/>
-          <w:color w:val="00000A"/>
-          <w:lang w:val="nl-NL" w:eastAsia="zh-CN" w:bidi="hi-IN"/>
-        </w:rPr>
-      </w:pPr>
-      <w:r>
-        <w:rPr/>
-      </w:r>
-      <w:r/>
-    </w:p>
-    <w:p>
-      <w:pPr>
-        <w:pStyle w:val="Normal"/>
-        <w:rPr>
-          <w:sz w:val="24"/>
-          <w:sz w:val="24"/>
-          <w:szCs w:val="24"/>
-          <w:rFonts w:ascii="Liberation Serif" w:hAnsi="Liberation Serif" w:eastAsia="SimSun" w:cs="Mangal"/>
-          <w:color w:val="00000A"/>
-          <w:lang w:val="nl-NL" w:eastAsia="zh-CN" w:bidi="hi-IN"/>
-        </w:rPr>
-      </w:pPr>
-      <w:r>
-        <w:rPr/>
-      </w:r>
-      <w:r/>
-    </w:p>
-    <w:p>
-      <w:pPr>
-        <w:pStyle w:val="Normal"/>
-        <w:rPr>
-          <w:sz w:val="24"/>
-          <w:sz w:val="24"/>
-          <w:szCs w:val="24"/>
-          <w:rFonts w:ascii="Liberation Serif" w:hAnsi="Liberation Serif" w:eastAsia="SimSun" w:cs="Mangal"/>
-          <w:color w:val="00000A"/>
-          <w:lang w:val="nl-NL" w:eastAsia="zh-CN" w:bidi="hi-IN"/>
-        </w:rPr>
-      </w:pPr>
-      <w:r>
-        <w:rPr/>
-      </w:r>
-      <w:r/>
-    </w:p>
-    <w:p>
-      <w:pPr>
-        <w:pStyle w:val="Normal"/>
-        <w:rPr>
-          <w:sz w:val="24"/>
-          <w:sz w:val="24"/>
-          <w:szCs w:val="24"/>
-          <w:rFonts w:ascii="Liberation Serif" w:hAnsi="Liberation Serif" w:eastAsia="SimSun" w:cs="Mangal"/>
-          <w:color w:val="00000A"/>
-          <w:lang w:val="nl-NL" w:eastAsia="zh-CN" w:bidi="hi-IN"/>
-        </w:rPr>
-      </w:pPr>
-      <w:r>
-        <w:rPr/>
-      </w:r>
-      <w:r/>
-    </w:p>
-    <w:p>
-      <w:pPr>
-        <w:pStyle w:val="Normal"/>
-        <w:rPr>
-          <w:sz w:val="24"/>
-          <w:sz w:val="24"/>
-          <w:szCs w:val="24"/>
-          <w:rFonts w:ascii="Liberation Serif" w:hAnsi="Liberation Serif" w:eastAsia="SimSun" w:cs="Mangal"/>
-          <w:color w:val="00000A"/>
-          <w:lang w:val="nl-NL" w:eastAsia="zh-CN" w:bidi="hi-IN"/>
-        </w:rPr>
-      </w:pPr>
-      <w:r>
-        <w:rPr/>
-      </w:r>
-      <w:r/>
-    </w:p>
-    <w:p>
-      <w:pPr>
-        <w:pStyle w:val="Normal"/>
-        <w:rPr>
-          <w:sz w:val="24"/>
-          <w:sz w:val="24"/>
-          <w:szCs w:val="24"/>
-          <w:rFonts w:ascii="Liberation Serif" w:hAnsi="Liberation Serif" w:eastAsia="SimSun" w:cs="Mangal"/>
-          <w:color w:val="00000A"/>
-          <w:lang w:val="nl-NL" w:eastAsia="zh-CN" w:bidi="hi-IN"/>
-        </w:rPr>
-      </w:pPr>
-      <w:r>
-        <w:rPr/>
-      </w:r>
-      <w:r/>
-    </w:p>
-    <w:p>
-      <w:pPr>
-        <w:pStyle w:val="Normal"/>
-        <w:rPr>
-          <w:sz w:val="24"/>
-          <w:sz w:val="24"/>
-          <w:szCs w:val="24"/>
-          <w:rFonts w:ascii="Liberation Serif" w:hAnsi="Liberation Serif" w:eastAsia="SimSun" w:cs="Mangal"/>
-          <w:color w:val="00000A"/>
-          <w:lang w:val="nl-NL" w:eastAsia="zh-CN" w:bidi="hi-IN"/>
-        </w:rPr>
-      </w:pPr>
-      <w:r>
-        <w:rPr/>
-      </w:r>
-      <w:r/>
-    </w:p>
-    <w:p>
-      <w:pPr>
-        <w:pStyle w:val="Normal"/>
-        <w:rPr>
-          <w:sz w:val="24"/>
-          <w:sz w:val="24"/>
-          <w:szCs w:val="24"/>
-          <w:rFonts w:ascii="Liberation Serif" w:hAnsi="Liberation Serif" w:eastAsia="SimSun" w:cs="Mangal"/>
-          <w:color w:val="00000A"/>
-          <w:lang w:val="nl-NL" w:eastAsia="zh-CN" w:bidi="hi-IN"/>
-        </w:rPr>
-      </w:pPr>
-      <w:r>
-        <w:rPr/>
-      </w:r>
-      <w:r/>
-    </w:p>
-    <w:p>
-      <w:pPr>
-        <w:pStyle w:val="Normal"/>
-        <w:rPr>
-          <w:sz w:val="24"/>
-          <w:sz w:val="24"/>
-          <w:szCs w:val="24"/>
-          <w:rFonts w:ascii="Liberation Serif" w:hAnsi="Liberation Serif" w:eastAsia="SimSun" w:cs="Mangal"/>
-          <w:color w:val="00000A"/>
-          <w:lang w:val="nl-NL" w:eastAsia="zh-CN" w:bidi="hi-IN"/>
-        </w:rPr>
-      </w:pPr>
-      <w:r>
-        <w:rPr/>
-      </w:r>
-      <w:r/>
-    </w:p>
-    <w:p>
-      <w:pPr>
-        <w:pStyle w:val="Normal"/>
-        <w:rPr>
-          <w:sz w:val="24"/>
-          <w:sz w:val="24"/>
-          <w:szCs w:val="24"/>
-          <w:rFonts w:ascii="Liberation Serif" w:hAnsi="Liberation Serif" w:eastAsia="SimSun" w:cs="Mangal"/>
-          <w:color w:val="00000A"/>
-          <w:lang w:val="nl-NL" w:eastAsia="zh-CN" w:bidi="hi-IN"/>
-        </w:rPr>
-      </w:pPr>
-      <w:r>
-        <w:rPr/>
-      </w:r>
-      <w:r/>
-    </w:p>
-    <w:p>
-      <w:pPr>
-        <w:pStyle w:val="Normal"/>
         <w:rPr>
           <w:b w:val="false"/>
           <w:b w:val="false"/>
@@ -6088,7 +7964,7 @@
           <w:bCs w:val="false"/>
         </w:rPr>
         <w:drawing>
-          <wp:anchor behindDoc="0" distT="0" distB="0" distL="0" distR="0" simplePos="0" locked="0" layoutInCell="1" allowOverlap="1" relativeHeight="13">
+          <wp:anchor behindDoc="0" distT="0" distB="0" distL="0" distR="0" simplePos="0" locked="0" layoutInCell="1" allowOverlap="1" relativeHeight="5">
             <wp:simplePos x="0" y="0"/>
             <wp:positionH relativeFrom="column">
               <wp:align>center</wp:align>
@@ -6145,6 +8021,149 @@
     <w:p>
       <w:pPr>
         <w:pStyle w:val="Normal"/>
+        <w:rPr>
+          <w:sz w:val="24"/>
+          <w:b w:val="false"/>
+          <w:sz w:val="24"/>
+          <w:b w:val="false"/>
+          <w:szCs w:val="24"/>
+          <w:bCs w:val="false"/>
+          <w:rFonts w:ascii="Liberation Serif" w:hAnsi="Liberation Serif" w:eastAsia="SimSun" w:cs="Mangal"/>
+          <w:color w:val="00000A"/>
+          <w:lang w:val="nl-NL" w:eastAsia="zh-CN" w:bidi="hi-IN"/>
+        </w:rPr>
+      </w:pPr>
+      <w:r>
+        <w:rPr>
+          <w:b w:val="false"/>
+          <w:bCs w:val="false"/>
+        </w:rPr>
+      </w:r>
+      <w:r/>
+    </w:p>
+    <w:p>
+      <w:pPr>
+        <w:pStyle w:val="Normal"/>
+        <w:rPr>
+          <w:sz w:val="24"/>
+          <w:b w:val="false"/>
+          <w:sz w:val="24"/>
+          <w:b w:val="false"/>
+          <w:szCs w:val="24"/>
+          <w:bCs w:val="false"/>
+          <w:rFonts w:ascii="Liberation Serif" w:hAnsi="Liberation Serif" w:eastAsia="SimSun" w:cs="Mangal"/>
+          <w:color w:val="00000A"/>
+          <w:lang w:val="nl-NL" w:eastAsia="zh-CN" w:bidi="hi-IN"/>
+        </w:rPr>
+      </w:pPr>
+      <w:r>
+        <w:rPr>
+          <w:b w:val="false"/>
+          <w:bCs w:val="false"/>
+        </w:rPr>
+      </w:r>
+      <w:r/>
+    </w:p>
+    <w:p>
+      <w:pPr>
+        <w:pStyle w:val="Normal"/>
+        <w:rPr>
+          <w:sz w:val="24"/>
+          <w:b w:val="false"/>
+          <w:sz w:val="24"/>
+          <w:b w:val="false"/>
+          <w:szCs w:val="24"/>
+          <w:bCs w:val="false"/>
+          <w:rFonts w:ascii="Liberation Serif" w:hAnsi="Liberation Serif" w:eastAsia="SimSun" w:cs="Mangal"/>
+          <w:color w:val="00000A"/>
+          <w:lang w:val="nl-NL" w:eastAsia="zh-CN" w:bidi="hi-IN"/>
+        </w:rPr>
+      </w:pPr>
+      <w:r>
+        <w:rPr>
+          <w:b w:val="false"/>
+          <w:bCs w:val="false"/>
+        </w:rPr>
+      </w:r>
+      <w:r/>
+    </w:p>
+    <w:p>
+      <w:pPr>
+        <w:pStyle w:val="Normal"/>
+        <w:rPr>
+          <w:sz w:val="24"/>
+          <w:b w:val="false"/>
+          <w:sz w:val="24"/>
+          <w:b w:val="false"/>
+          <w:szCs w:val="24"/>
+          <w:bCs w:val="false"/>
+          <w:rFonts w:ascii="Liberation Serif" w:hAnsi="Liberation Serif" w:eastAsia="SimSun" w:cs="Mangal"/>
+          <w:color w:val="00000A"/>
+          <w:lang w:val="nl-NL" w:eastAsia="zh-CN" w:bidi="hi-IN"/>
+        </w:rPr>
+      </w:pPr>
+      <w:r>
+        <w:rPr>
+          <w:b w:val="false"/>
+          <w:bCs w:val="false"/>
+        </w:rPr>
+      </w:r>
+      <w:r/>
+    </w:p>
+    <w:p>
+      <w:pPr>
+        <w:pStyle w:val="Normal"/>
+        <w:rPr>
+          <w:sz w:val="24"/>
+          <w:b w:val="false"/>
+          <w:sz w:val="24"/>
+          <w:b w:val="false"/>
+          <w:szCs w:val="24"/>
+          <w:bCs w:val="false"/>
+          <w:rFonts w:ascii="Liberation Serif" w:hAnsi="Liberation Serif" w:eastAsia="SimSun" w:cs="Mangal"/>
+          <w:color w:val="00000A"/>
+          <w:lang w:val="nl-NL" w:eastAsia="zh-CN" w:bidi="hi-IN"/>
+        </w:rPr>
+      </w:pPr>
+      <w:r>
+        <w:rPr>
+          <w:b w:val="false"/>
+          <w:bCs w:val="false"/>
+        </w:rPr>
+      </w:r>
+      <w:r/>
+    </w:p>
+    <w:p>
+      <w:pPr>
+        <w:pStyle w:val="Normal"/>
+        <w:rPr>
+          <w:sz w:val="24"/>
+          <w:b w:val="false"/>
+          <w:sz w:val="24"/>
+          <w:b w:val="false"/>
+          <w:szCs w:val="24"/>
+          <w:bCs w:val="false"/>
+          <w:rFonts w:ascii="Liberation Serif" w:hAnsi="Liberation Serif" w:eastAsia="SimSun" w:cs="Mangal"/>
+          <w:color w:val="00000A"/>
+          <w:lang w:val="nl-NL" w:eastAsia="zh-CN" w:bidi="hi-IN"/>
+        </w:rPr>
+      </w:pPr>
+      <w:r>
+        <w:rPr>
+          <w:b w:val="false"/>
+          <w:bCs w:val="false"/>
+        </w:rPr>
+      </w:r>
+      <w:r/>
+    </w:p>
+    <w:p>
+      <w:pPr>
+        <w:pStyle w:val="Normal"/>
+        <w:rPr>
+          <w:b w:val="false"/>
+          <w:b w:val="false"/>
+          <w:bCs w:val="false"/>
+        </w:rPr>
       </w:pPr>
       <w:r>
         <w:rPr>
@@ -6683,7 +8702,7 @@
           <w:bCs w:val="false"/>
         </w:rPr>
         <w:drawing>
-          <wp:anchor behindDoc="0" distT="0" distB="0" distL="0" distR="0" simplePos="0" locked="0" layoutInCell="1" allowOverlap="1" relativeHeight="7">
+          <wp:anchor behindDoc="0" distT="0" distB="0" distL="0" distR="0" simplePos="0" locked="0" layoutInCell="1" allowOverlap="1" relativeHeight="14">
             <wp:simplePos x="0" y="0"/>
             <wp:positionH relativeFrom="column">
               <wp:align>center</wp:align>
@@ -6772,13 +8791,13 @@
           <w:bCs w:val="false"/>
         </w:rPr>
         <w:drawing>
-          <wp:anchor behindDoc="0" distT="0" distB="0" distL="0" distR="0" simplePos="0" locked="0" layoutInCell="1" allowOverlap="1" relativeHeight="8">
+          <wp:anchor behindDoc="0" distT="0" distB="0" distL="0" distR="0" simplePos="0" locked="0" layoutInCell="1" allowOverlap="1" relativeHeight="7">
             <wp:simplePos x="0" y="0"/>
             <wp:positionH relativeFrom="column">
-              <wp:posOffset>22860</wp:posOffset>
+              <wp:posOffset>62230</wp:posOffset>
             </wp:positionH>
             <wp:positionV relativeFrom="paragraph">
-              <wp:posOffset>0</wp:posOffset>
+              <wp:posOffset>22225</wp:posOffset>
             </wp:positionV>
             <wp:extent cx="4111625" cy="3237865"/>
             <wp:effectExtent l="0" t="0" r="0" b="0"/>
@@ -7244,29 +9263,6 @@
       <w:pPr>
         <w:pStyle w:val="Normal"/>
         <w:rPr>
-          <w:sz w:val="24"/>
-          <w:b w:val="false"/>
-          <w:sz w:val="24"/>
-          <w:b w:val="false"/>
-          <w:szCs w:val="24"/>
-          <w:bCs w:val="false"/>
-          <w:rFonts w:ascii="Liberation Serif" w:hAnsi="Liberation Serif" w:eastAsia="SimSun" w:cs="Mangal"/>
-          <w:color w:val="00000A"/>
-          <w:lang w:val="nl-NL" w:eastAsia="zh-CN" w:bidi="hi-IN"/>
-        </w:rPr>
-      </w:pPr>
-      <w:r>
-        <w:rPr>
-          <w:b w:val="false"/>
-          <w:bCs w:val="false"/>
-        </w:rPr>
-      </w:r>
-      <w:r/>
-    </w:p>
-    <w:p>
-      <w:pPr>
-        <w:pStyle w:val="Normal"/>
-        <w:rPr>
           <w:u w:val="single"/>
           <w:b/>
           <w:b/>
@@ -7306,7 +9302,7 @@
           <w:u w:val="none"/>
         </w:rPr>
         <w:drawing>
-          <wp:anchor behindDoc="0" distT="0" distB="0" distL="0" distR="0" simplePos="0" locked="0" layoutInCell="1" allowOverlap="1" relativeHeight="9">
+          <wp:anchor behindDoc="0" distT="0" distB="0" distL="0" distR="0" simplePos="0" locked="0" layoutInCell="1" allowOverlap="1" relativeHeight="8">
             <wp:simplePos x="0" y="0"/>
             <wp:positionH relativeFrom="column">
               <wp:posOffset>12065</wp:posOffset>
@@ -7357,6 +9353,213 @@
             </a:graphic>
           </wp:anchor>
         </w:drawing>
+      </w:r>
+      <w:r/>
+    </w:p>
+    <w:p>
+      <w:pPr>
+        <w:pStyle w:val="Normal"/>
+        <w:rPr>
+          <w:sz w:val="24"/>
+          <w:b w:val="false"/>
+          <w:sz w:val="24"/>
+          <w:b w:val="false"/>
+          <w:szCs w:val="24"/>
+          <w:bCs w:val="false"/>
+          <w:rFonts w:ascii="Liberation Serif" w:hAnsi="Liberation Serif" w:eastAsia="SimSun" w:cs="Mangal"/>
+          <w:color w:val="00000A"/>
+          <w:lang w:val="nl-NL" w:eastAsia="zh-CN" w:bidi="hi-IN"/>
+        </w:rPr>
+      </w:pPr>
+      <w:r>
+        <w:rPr>
+          <w:b w:val="false"/>
+          <w:bCs w:val="false"/>
+        </w:rPr>
+      </w:r>
+      <w:r/>
+    </w:p>
+    <w:p>
+      <w:pPr>
+        <w:pStyle w:val="Normal"/>
+        <w:rPr>
+          <w:sz w:val="24"/>
+          <w:b w:val="false"/>
+          <w:sz w:val="24"/>
+          <w:b w:val="false"/>
+          <w:szCs w:val="24"/>
+          <w:bCs w:val="false"/>
+          <w:rFonts w:ascii="Liberation Serif" w:hAnsi="Liberation Serif" w:eastAsia="SimSun" w:cs="Mangal"/>
+          <w:color w:val="00000A"/>
+          <w:lang w:val="nl-NL" w:eastAsia="zh-CN" w:bidi="hi-IN"/>
+        </w:rPr>
+      </w:pPr>
+      <w:r>
+        <w:rPr>
+          <w:b w:val="false"/>
+          <w:bCs w:val="false"/>
+        </w:rPr>
+      </w:r>
+      <w:r/>
+    </w:p>
+    <w:p>
+      <w:pPr>
+        <w:pStyle w:val="Normal"/>
+        <w:rPr>
+          <w:sz w:val="24"/>
+          <w:b w:val="false"/>
+          <w:sz w:val="24"/>
+          <w:b w:val="false"/>
+          <w:szCs w:val="24"/>
+          <w:bCs w:val="false"/>
+          <w:rFonts w:ascii="Liberation Serif" w:hAnsi="Liberation Serif" w:eastAsia="SimSun" w:cs="Mangal"/>
+          <w:color w:val="00000A"/>
+          <w:lang w:val="nl-NL" w:eastAsia="zh-CN" w:bidi="hi-IN"/>
+        </w:rPr>
+      </w:pPr>
+      <w:r>
+        <w:rPr>
+          <w:b w:val="false"/>
+          <w:bCs w:val="false"/>
+        </w:rPr>
+      </w:r>
+      <w:r/>
+    </w:p>
+    <w:p>
+      <w:pPr>
+        <w:pStyle w:val="Normal"/>
+        <w:rPr>
+          <w:sz w:val="24"/>
+          <w:b w:val="false"/>
+          <w:sz w:val="24"/>
+          <w:b w:val="false"/>
+          <w:szCs w:val="24"/>
+          <w:bCs w:val="false"/>
+          <w:rFonts w:ascii="Liberation Serif" w:hAnsi="Liberation Serif" w:eastAsia="SimSun" w:cs="Mangal"/>
+          <w:color w:val="00000A"/>
+          <w:lang w:val="nl-NL" w:eastAsia="zh-CN" w:bidi="hi-IN"/>
+        </w:rPr>
+      </w:pPr>
+      <w:r>
+        <w:rPr>
+          <w:b w:val="false"/>
+          <w:bCs w:val="false"/>
+        </w:rPr>
+      </w:r>
+      <w:r/>
+    </w:p>
+    <w:p>
+      <w:pPr>
+        <w:pStyle w:val="Normal"/>
+        <w:rPr>
+          <w:sz w:val="24"/>
+          <w:b w:val="false"/>
+          <w:sz w:val="24"/>
+          <w:b w:val="false"/>
+          <w:szCs w:val="24"/>
+          <w:bCs w:val="false"/>
+          <w:rFonts w:ascii="Liberation Serif" w:hAnsi="Liberation Serif" w:eastAsia="SimSun" w:cs="Mangal"/>
+          <w:color w:val="00000A"/>
+          <w:lang w:val="nl-NL" w:eastAsia="zh-CN" w:bidi="hi-IN"/>
+        </w:rPr>
+      </w:pPr>
+      <w:r>
+        <w:rPr>
+          <w:b w:val="false"/>
+          <w:bCs w:val="false"/>
+        </w:rPr>
+      </w:r>
+      <w:r/>
+    </w:p>
+    <w:p>
+      <w:pPr>
+        <w:pStyle w:val="Normal"/>
+        <w:rPr>
+          <w:sz w:val="24"/>
+          <w:b w:val="false"/>
+          <w:sz w:val="24"/>
+          <w:b w:val="false"/>
+          <w:szCs w:val="24"/>
+          <w:bCs w:val="false"/>
+          <w:rFonts w:ascii="Liberation Serif" w:hAnsi="Liberation Serif" w:eastAsia="SimSun" w:cs="Mangal"/>
+          <w:color w:val="00000A"/>
+          <w:lang w:val="nl-NL" w:eastAsia="zh-CN" w:bidi="hi-IN"/>
+        </w:rPr>
+      </w:pPr>
+      <w:r>
+        <w:rPr>
+          <w:b w:val="false"/>
+          <w:bCs w:val="false"/>
+        </w:rPr>
+      </w:r>
+      <w:r/>
+    </w:p>
+    <w:p>
+      <w:pPr>
+        <w:pStyle w:val="Normal"/>
+        <w:rPr>
+          <w:sz w:val="24"/>
+          <w:b w:val="false"/>
+          <w:sz w:val="24"/>
+          <w:b w:val="false"/>
+          <w:szCs w:val="24"/>
+          <w:bCs w:val="false"/>
+          <w:rFonts w:ascii="Liberation Serif" w:hAnsi="Liberation Serif" w:eastAsia="SimSun" w:cs="Mangal"/>
+          <w:color w:val="00000A"/>
+          <w:lang w:val="nl-NL" w:eastAsia="zh-CN" w:bidi="hi-IN"/>
+        </w:rPr>
+      </w:pPr>
+      <w:r>
+        <w:rPr>
+          <w:b w:val="false"/>
+          <w:bCs w:val="false"/>
+        </w:rPr>
+      </w:r>
+      <w:r/>
+    </w:p>
+    <w:p>
+      <w:pPr>
+        <w:pStyle w:val="Normal"/>
+        <w:rPr>
+          <w:sz w:val="24"/>
+          <w:b w:val="false"/>
+          <w:sz w:val="24"/>
+          <w:b w:val="false"/>
+          <w:szCs w:val="24"/>
+          <w:bCs w:val="false"/>
+          <w:rFonts w:ascii="Liberation Serif" w:hAnsi="Liberation Serif" w:eastAsia="SimSun" w:cs="Mangal"/>
+          <w:color w:val="00000A"/>
+          <w:lang w:val="nl-NL" w:eastAsia="zh-CN" w:bidi="hi-IN"/>
+        </w:rPr>
+      </w:pPr>
+      <w:r>
+        <w:rPr>
+          <w:b w:val="false"/>
+          <w:bCs w:val="false"/>
+        </w:rPr>
+      </w:r>
+      <w:r/>
+    </w:p>
+    <w:p>
+      <w:pPr>
+        <w:pStyle w:val="Normal"/>
+        <w:rPr>
+          <w:sz w:val="24"/>
+          <w:b w:val="false"/>
+          <w:sz w:val="24"/>
+          <w:b w:val="false"/>
+          <w:szCs w:val="24"/>
+          <w:bCs w:val="false"/>
+          <w:rFonts w:ascii="Liberation Serif" w:hAnsi="Liberation Serif" w:eastAsia="SimSun" w:cs="Mangal"/>
+          <w:color w:val="00000A"/>
+          <w:lang w:val="nl-NL" w:eastAsia="zh-CN" w:bidi="hi-IN"/>
+        </w:rPr>
+      </w:pPr>
+      <w:r>
+        <w:rPr>
+          <w:b w:val="false"/>
+          <w:bCs w:val="false"/>
+        </w:rPr>
       </w:r>
       <w:r/>
     </w:p>
@@ -8388,77 +10591,150 @@
     <w:p>
       <w:pPr>
         <w:pStyle w:val="Normal"/>
-      </w:pPr>
-      <w:r>
-        <w:rPr/>
-      </w:r>
-      <w:r/>
-    </w:p>
-    <w:p>
-      <w:pPr>
-        <w:pStyle w:val="Normal"/>
-        <w:rPr>
-          <w:sz w:val="24"/>
-          <w:sz w:val="24"/>
-          <w:szCs w:val="24"/>
-          <w:rFonts w:ascii="Liberation Serif" w:hAnsi="Liberation Serif" w:eastAsia="SimSun" w:cs="Mangal"/>
-          <w:color w:val="00000A"/>
-          <w:lang w:val="nl-NL" w:eastAsia="zh-CN" w:bidi="hi-IN"/>
-        </w:rPr>
-      </w:pPr>
-      <w:r>
-        <w:rPr/>
-      </w:r>
-      <w:r/>
-    </w:p>
-    <w:p>
-      <w:pPr>
-        <w:pStyle w:val="Normal"/>
-        <w:rPr>
-          <w:sz w:val="24"/>
-          <w:sz w:val="24"/>
-          <w:szCs w:val="24"/>
-          <w:rFonts w:ascii="Liberation Serif" w:hAnsi="Liberation Serif" w:eastAsia="SimSun" w:cs="Mangal"/>
-          <w:color w:val="00000A"/>
-          <w:lang w:val="nl-NL" w:eastAsia="zh-CN" w:bidi="hi-IN"/>
-        </w:rPr>
-      </w:pPr>
-      <w:r>
-        <w:rPr/>
-      </w:r>
-      <w:r/>
-    </w:p>
-    <w:p>
-      <w:pPr>
-        <w:pStyle w:val="Normal"/>
-        <w:rPr>
-          <w:sz w:val="24"/>
-          <w:sz w:val="24"/>
-          <w:szCs w:val="24"/>
-          <w:rFonts w:ascii="Liberation Serif" w:hAnsi="Liberation Serif" w:eastAsia="SimSun" w:cs="Mangal"/>
-          <w:color w:val="00000A"/>
-          <w:lang w:val="nl-NL" w:eastAsia="zh-CN" w:bidi="hi-IN"/>
-        </w:rPr>
-      </w:pPr>
-      <w:r>
-        <w:rPr/>
-      </w:r>
-      <w:r/>
-    </w:p>
-    <w:p>
-      <w:pPr>
-        <w:pStyle w:val="Normal"/>
-        <w:rPr>
-          <w:sz w:val="24"/>
-          <w:sz w:val="24"/>
-          <w:szCs w:val="24"/>
-          <w:rFonts w:ascii="Liberation Serif" w:hAnsi="Liberation Serif" w:eastAsia="SimSun" w:cs="Mangal"/>
-          <w:color w:val="00000A"/>
-          <w:lang w:val="nl-NL" w:eastAsia="zh-CN" w:bidi="hi-IN"/>
-        </w:rPr>
-      </w:pPr>
-      <w:r>
-        <w:rPr/>
+        <w:rPr>
+          <w:sz w:val="24"/>
+          <w:u w:val="none"/>
+          <w:b w:val="false"/>
+          <w:sz w:val="24"/>
+          <w:b w:val="false"/>
+          <w:szCs w:val="24"/>
+          <w:bCs w:val="false"/>
+          <w:rFonts w:ascii="Liberation Serif" w:hAnsi="Liberation Serif" w:eastAsia="SimSun" w:cs="Mangal"/>
+          <w:color w:val="00000A"/>
+          <w:lang w:val="nl-NL" w:eastAsia="zh-CN" w:bidi="hi-IN"/>
+        </w:rPr>
+      </w:pPr>
+      <w:r>
+        <w:rPr>
+          <w:b w:val="false"/>
+          <w:bCs w:val="false"/>
+          <w:u w:val="none"/>
+        </w:rPr>
+      </w:r>
+      <w:r/>
+    </w:p>
+    <w:p>
+      <w:pPr>
+        <w:pStyle w:val="Normal"/>
+        <w:rPr>
+          <w:sz w:val="24"/>
+          <w:u w:val="none"/>
+          <w:b w:val="false"/>
+          <w:sz w:val="24"/>
+          <w:b w:val="false"/>
+          <w:szCs w:val="24"/>
+          <w:bCs w:val="false"/>
+          <w:rFonts w:ascii="Liberation Serif" w:hAnsi="Liberation Serif" w:eastAsia="SimSun" w:cs="Mangal"/>
+          <w:color w:val="00000A"/>
+          <w:lang w:val="nl-NL" w:eastAsia="zh-CN" w:bidi="hi-IN"/>
+        </w:rPr>
+      </w:pPr>
+      <w:r>
+        <w:rPr>
+          <w:b w:val="false"/>
+          <w:bCs w:val="false"/>
+          <w:u w:val="none"/>
+        </w:rPr>
+      </w:r>
+      <w:r/>
+    </w:p>
+    <w:p>
+      <w:pPr>
+        <w:pStyle w:val="Normal"/>
+        <w:rPr>
+          <w:sz w:val="24"/>
+          <w:u w:val="none"/>
+          <w:b w:val="false"/>
+          <w:sz w:val="24"/>
+          <w:b w:val="false"/>
+          <w:szCs w:val="24"/>
+          <w:bCs w:val="false"/>
+          <w:rFonts w:ascii="Liberation Serif" w:hAnsi="Liberation Serif" w:eastAsia="SimSun" w:cs="Mangal"/>
+          <w:color w:val="00000A"/>
+          <w:lang w:val="nl-NL" w:eastAsia="zh-CN" w:bidi="hi-IN"/>
+        </w:rPr>
+      </w:pPr>
+      <w:r>
+        <w:rPr>
+          <w:b w:val="false"/>
+          <w:bCs w:val="false"/>
+          <w:u w:val="none"/>
+        </w:rPr>
+      </w:r>
+      <w:r/>
+    </w:p>
+    <w:p>
+      <w:pPr>
+        <w:pStyle w:val="Normal"/>
+        <w:rPr>
+          <w:sz w:val="24"/>
+          <w:u w:val="none"/>
+          <w:b w:val="false"/>
+          <w:sz w:val="24"/>
+          <w:b w:val="false"/>
+          <w:szCs w:val="24"/>
+          <w:bCs w:val="false"/>
+          <w:rFonts w:ascii="Liberation Serif" w:hAnsi="Liberation Serif" w:eastAsia="SimSun" w:cs="Mangal"/>
+          <w:color w:val="00000A"/>
+          <w:lang w:val="nl-NL" w:eastAsia="zh-CN" w:bidi="hi-IN"/>
+        </w:rPr>
+      </w:pPr>
+      <w:r>
+        <w:rPr>
+          <w:b w:val="false"/>
+          <w:bCs w:val="false"/>
+          <w:u w:val="none"/>
+        </w:rPr>
+      </w:r>
+      <w:r/>
+    </w:p>
+    <w:p>
+      <w:pPr>
+        <w:pStyle w:val="Normal"/>
+        <w:rPr>
+          <w:sz w:val="24"/>
+          <w:u w:val="none"/>
+          <w:b w:val="false"/>
+          <w:sz w:val="24"/>
+          <w:b w:val="false"/>
+          <w:szCs w:val="24"/>
+          <w:bCs w:val="false"/>
+          <w:rFonts w:ascii="Liberation Serif" w:hAnsi="Liberation Serif" w:eastAsia="SimSun" w:cs="Mangal"/>
+          <w:color w:val="00000A"/>
+          <w:lang w:val="nl-NL" w:eastAsia="zh-CN" w:bidi="hi-IN"/>
+        </w:rPr>
+      </w:pPr>
+      <w:r>
+        <w:rPr>
+          <w:b w:val="false"/>
+          <w:bCs w:val="false"/>
+          <w:u w:val="none"/>
+        </w:rPr>
+      </w:r>
+      <w:r/>
+    </w:p>
+    <w:p>
+      <w:pPr>
+        <w:pStyle w:val="Normal"/>
+        <w:rPr>
+          <w:sz w:val="24"/>
+          <w:u w:val="none"/>
+          <w:b w:val="false"/>
+          <w:sz w:val="24"/>
+          <w:b w:val="false"/>
+          <w:szCs w:val="24"/>
+          <w:bCs w:val="false"/>
+          <w:rFonts w:ascii="Liberation Serif" w:hAnsi="Liberation Serif" w:eastAsia="SimSun" w:cs="Mangal"/>
+          <w:color w:val="00000A"/>
+          <w:lang w:val="nl-NL" w:eastAsia="zh-CN" w:bidi="hi-IN"/>
+        </w:rPr>
+      </w:pPr>
+      <w:r>
+        <w:rPr>
+          <w:b w:val="false"/>
+          <w:bCs w:val="false"/>
+          <w:u w:val="none"/>
+        </w:rPr>
       </w:r>
       <w:r/>
     </w:p>
@@ -9013,6 +11289,156 @@
       <w:pPr>
         <w:pStyle w:val="Normal"/>
         <w:rPr>
+          <w:sz w:val="24"/>
+          <w:u w:val="none"/>
+          <w:b w:val="false"/>
+          <w:sz w:val="24"/>
+          <w:b w:val="false"/>
+          <w:szCs w:val="24"/>
+          <w:bCs w:val="false"/>
+          <w:rFonts w:ascii="Liberation Serif" w:hAnsi="Liberation Serif" w:eastAsia="SimSun" w:cs="Mangal"/>
+          <w:color w:val="00000A"/>
+          <w:lang w:val="nl-NL" w:eastAsia="zh-CN" w:bidi="hi-IN"/>
+        </w:rPr>
+      </w:pPr>
+      <w:r>
+        <w:rPr>
+          <w:b w:val="false"/>
+          <w:bCs w:val="false"/>
+          <w:u w:val="none"/>
+        </w:rPr>
+      </w:r>
+      <w:r/>
+    </w:p>
+    <w:p>
+      <w:pPr>
+        <w:pStyle w:val="Normal"/>
+        <w:rPr>
+          <w:sz w:val="24"/>
+          <w:u w:val="none"/>
+          <w:b w:val="false"/>
+          <w:sz w:val="24"/>
+          <w:b w:val="false"/>
+          <w:szCs w:val="24"/>
+          <w:bCs w:val="false"/>
+          <w:rFonts w:ascii="Liberation Serif" w:hAnsi="Liberation Serif" w:eastAsia="SimSun" w:cs="Mangal"/>
+          <w:color w:val="00000A"/>
+          <w:lang w:val="nl-NL" w:eastAsia="zh-CN" w:bidi="hi-IN"/>
+        </w:rPr>
+      </w:pPr>
+      <w:r>
+        <w:rPr>
+          <w:b w:val="false"/>
+          <w:bCs w:val="false"/>
+          <w:u w:val="none"/>
+        </w:rPr>
+      </w:r>
+      <w:r/>
+    </w:p>
+    <w:p>
+      <w:pPr>
+        <w:pStyle w:val="Normal"/>
+        <w:rPr>
+          <w:sz w:val="24"/>
+          <w:u w:val="none"/>
+          <w:b w:val="false"/>
+          <w:sz w:val="24"/>
+          <w:b w:val="false"/>
+          <w:szCs w:val="24"/>
+          <w:bCs w:val="false"/>
+          <w:rFonts w:ascii="Liberation Serif" w:hAnsi="Liberation Serif" w:eastAsia="SimSun" w:cs="Mangal"/>
+          <w:color w:val="00000A"/>
+          <w:lang w:val="nl-NL" w:eastAsia="zh-CN" w:bidi="hi-IN"/>
+        </w:rPr>
+      </w:pPr>
+      <w:r>
+        <w:rPr>
+          <w:b w:val="false"/>
+          <w:bCs w:val="false"/>
+          <w:u w:val="none"/>
+        </w:rPr>
+      </w:r>
+      <w:r/>
+    </w:p>
+    <w:p>
+      <w:pPr>
+        <w:pStyle w:val="Normal"/>
+        <w:rPr>
+          <w:sz w:val="24"/>
+          <w:u w:val="none"/>
+          <w:b w:val="false"/>
+          <w:sz w:val="24"/>
+          <w:b w:val="false"/>
+          <w:szCs w:val="24"/>
+          <w:bCs w:val="false"/>
+          <w:rFonts w:ascii="Liberation Serif" w:hAnsi="Liberation Serif" w:eastAsia="SimSun" w:cs="Mangal"/>
+          <w:color w:val="00000A"/>
+          <w:lang w:val="nl-NL" w:eastAsia="zh-CN" w:bidi="hi-IN"/>
+        </w:rPr>
+      </w:pPr>
+      <w:r>
+        <w:rPr>
+          <w:b w:val="false"/>
+          <w:bCs w:val="false"/>
+          <w:u w:val="none"/>
+        </w:rPr>
+      </w:r>
+      <w:r/>
+    </w:p>
+    <w:p>
+      <w:pPr>
+        <w:pStyle w:val="Normal"/>
+        <w:rPr>
+          <w:sz w:val="24"/>
+          <w:u w:val="none"/>
+          <w:b w:val="false"/>
+          <w:sz w:val="24"/>
+          <w:b w:val="false"/>
+          <w:szCs w:val="24"/>
+          <w:bCs w:val="false"/>
+          <w:rFonts w:ascii="Liberation Serif" w:hAnsi="Liberation Serif" w:eastAsia="SimSun" w:cs="Mangal"/>
+          <w:color w:val="00000A"/>
+          <w:lang w:val="nl-NL" w:eastAsia="zh-CN" w:bidi="hi-IN"/>
+        </w:rPr>
+      </w:pPr>
+      <w:r>
+        <w:rPr>
+          <w:b w:val="false"/>
+          <w:bCs w:val="false"/>
+          <w:u w:val="none"/>
+        </w:rPr>
+      </w:r>
+      <w:r/>
+    </w:p>
+    <w:p>
+      <w:pPr>
+        <w:pStyle w:val="Normal"/>
+        <w:rPr>
+          <w:sz w:val="24"/>
+          <w:u w:val="none"/>
+          <w:b w:val="false"/>
+          <w:sz w:val="24"/>
+          <w:b w:val="false"/>
+          <w:szCs w:val="24"/>
+          <w:bCs w:val="false"/>
+          <w:rFonts w:ascii="Liberation Serif" w:hAnsi="Liberation Serif" w:eastAsia="SimSun" w:cs="Mangal"/>
+          <w:color w:val="00000A"/>
+          <w:lang w:val="nl-NL" w:eastAsia="zh-CN" w:bidi="hi-IN"/>
+        </w:rPr>
+      </w:pPr>
+      <w:r>
+        <w:rPr>
+          <w:b w:val="false"/>
+          <w:bCs w:val="false"/>
+          <w:u w:val="none"/>
+        </w:rPr>
+      </w:r>
+      <w:r/>
+    </w:p>
+    <w:p>
+      <w:pPr>
+        <w:pStyle w:val="Normal"/>
+        <w:rPr>
           <w:u w:val="single"/>
           <w:b/>
           <w:b/>
@@ -9032,6 +11458,12 @@
     <w:p>
       <w:pPr>
         <w:pStyle w:val="Normal"/>
+        <w:rPr>
+          <w:u w:val="none"/>
+          <w:b w:val="false"/>
+          <w:b w:val="false"/>
+          <w:bCs w:val="false"/>
+        </w:rPr>
       </w:pPr>
       <w:r>
         <w:rPr>
@@ -9066,7 +11498,7 @@
           <w:u w:val="none"/>
         </w:rPr>
         <w:drawing>
-          <wp:anchor behindDoc="0" distT="0" distB="0" distL="0" distR="0" simplePos="0" locked="0" layoutInCell="1" allowOverlap="1" relativeHeight="14">
+          <wp:anchor behindDoc="0" distT="0" distB="0" distL="0" distR="0" simplePos="0" locked="0" layoutInCell="1" allowOverlap="1" relativeHeight="10">
             <wp:simplePos x="0" y="0"/>
             <wp:positionH relativeFrom="column">
               <wp:align>center</wp:align>
@@ -9123,236 +11555,12 @@
     <w:p>
       <w:pPr>
         <w:pStyle w:val="Normal"/>
-      </w:pPr>
-      <w:r>
-        <w:rPr/>
-      </w:r>
-      <w:r/>
-    </w:p>
-    <w:p>
-      <w:pPr>
-        <w:pStyle w:val="Normal"/>
-        <w:rPr>
-          <w:sz w:val="24"/>
-          <w:sz w:val="24"/>
-          <w:szCs w:val="24"/>
-          <w:rFonts w:ascii="Liberation Serif" w:hAnsi="Liberation Serif" w:eastAsia="SimSun" w:cs="Mangal"/>
-          <w:color w:val="00000A"/>
-          <w:lang w:val="nl-NL" w:eastAsia="zh-CN" w:bidi="hi-IN"/>
-        </w:rPr>
-      </w:pPr>
-      <w:r>
-        <w:rPr/>
-      </w:r>
-      <w:r/>
-    </w:p>
-    <w:p>
-      <w:pPr>
-        <w:pStyle w:val="Normal"/>
-        <w:rPr>
-          <w:sz w:val="24"/>
-          <w:sz w:val="24"/>
-          <w:szCs w:val="24"/>
-          <w:rFonts w:ascii="Liberation Serif" w:hAnsi="Liberation Serif" w:eastAsia="SimSun" w:cs="Mangal"/>
-          <w:color w:val="00000A"/>
-          <w:lang w:val="nl-NL" w:eastAsia="zh-CN" w:bidi="hi-IN"/>
-        </w:rPr>
-      </w:pPr>
-      <w:r>
-        <w:rPr/>
-      </w:r>
-      <w:r/>
-    </w:p>
-    <w:p>
-      <w:pPr>
-        <w:pStyle w:val="Normal"/>
-        <w:rPr>
-          <w:sz w:val="24"/>
-          <w:sz w:val="24"/>
-          <w:szCs w:val="24"/>
-          <w:rFonts w:ascii="Liberation Serif" w:hAnsi="Liberation Serif" w:eastAsia="SimSun" w:cs="Mangal"/>
-          <w:color w:val="00000A"/>
-          <w:lang w:val="nl-NL" w:eastAsia="zh-CN" w:bidi="hi-IN"/>
-        </w:rPr>
-      </w:pPr>
-      <w:r>
-        <w:rPr/>
-      </w:r>
-      <w:r/>
-    </w:p>
-    <w:p>
-      <w:pPr>
-        <w:pStyle w:val="Normal"/>
-        <w:rPr>
-          <w:sz w:val="24"/>
-          <w:sz w:val="24"/>
-          <w:szCs w:val="24"/>
-          <w:rFonts w:ascii="Liberation Serif" w:hAnsi="Liberation Serif" w:eastAsia="SimSun" w:cs="Mangal"/>
-          <w:color w:val="00000A"/>
-          <w:lang w:val="nl-NL" w:eastAsia="zh-CN" w:bidi="hi-IN"/>
-        </w:rPr>
-      </w:pPr>
-      <w:r>
-        <w:rPr/>
-      </w:r>
-      <w:r/>
-    </w:p>
-    <w:p>
-      <w:pPr>
-        <w:pStyle w:val="Normal"/>
-        <w:rPr>
-          <w:sz w:val="24"/>
-          <w:sz w:val="24"/>
-          <w:szCs w:val="24"/>
-          <w:rFonts w:ascii="Liberation Serif" w:hAnsi="Liberation Serif" w:eastAsia="SimSun" w:cs="Mangal"/>
-          <w:color w:val="00000A"/>
-          <w:lang w:val="nl-NL" w:eastAsia="zh-CN" w:bidi="hi-IN"/>
-        </w:rPr>
-      </w:pPr>
-      <w:r>
-        <w:rPr/>
-      </w:r>
-      <w:r/>
-    </w:p>
-    <w:p>
-      <w:pPr>
-        <w:pStyle w:val="Normal"/>
-        <w:rPr>
-          <w:sz w:val="24"/>
-          <w:sz w:val="24"/>
-          <w:szCs w:val="24"/>
-          <w:rFonts w:ascii="Liberation Serif" w:hAnsi="Liberation Serif" w:eastAsia="SimSun" w:cs="Mangal"/>
-          <w:color w:val="00000A"/>
-          <w:lang w:val="nl-NL" w:eastAsia="zh-CN" w:bidi="hi-IN"/>
-        </w:rPr>
-      </w:pPr>
-      <w:r>
-        <w:rPr/>
-      </w:r>
-      <w:r/>
-    </w:p>
-    <w:p>
-      <w:pPr>
-        <w:pStyle w:val="Normal"/>
-        <w:rPr>
-          <w:sz w:val="24"/>
-          <w:sz w:val="24"/>
-          <w:szCs w:val="24"/>
-          <w:rFonts w:ascii="Liberation Serif" w:hAnsi="Liberation Serif" w:eastAsia="SimSun" w:cs="Mangal"/>
-          <w:color w:val="00000A"/>
-          <w:lang w:val="nl-NL" w:eastAsia="zh-CN" w:bidi="hi-IN"/>
-        </w:rPr>
-      </w:pPr>
-      <w:r>
-        <w:rPr/>
-      </w:r>
-      <w:r/>
-    </w:p>
-    <w:p>
-      <w:pPr>
-        <w:pStyle w:val="Normal"/>
-        <w:rPr>
-          <w:sz w:val="24"/>
-          <w:sz w:val="24"/>
-          <w:szCs w:val="24"/>
-          <w:rFonts w:ascii="Liberation Serif" w:hAnsi="Liberation Serif" w:eastAsia="SimSun" w:cs="Mangal"/>
-          <w:color w:val="00000A"/>
-          <w:lang w:val="nl-NL" w:eastAsia="zh-CN" w:bidi="hi-IN"/>
-        </w:rPr>
-      </w:pPr>
-      <w:r>
-        <w:rPr/>
-      </w:r>
-      <w:r/>
-    </w:p>
-    <w:p>
-      <w:pPr>
-        <w:pStyle w:val="Normal"/>
-        <w:rPr>
-          <w:sz w:val="24"/>
-          <w:sz w:val="24"/>
-          <w:szCs w:val="24"/>
-          <w:rFonts w:ascii="Liberation Serif" w:hAnsi="Liberation Serif" w:eastAsia="SimSun" w:cs="Mangal"/>
-          <w:color w:val="00000A"/>
-          <w:lang w:val="nl-NL" w:eastAsia="zh-CN" w:bidi="hi-IN"/>
-        </w:rPr>
-      </w:pPr>
-      <w:r>
-        <w:rPr/>
-      </w:r>
-      <w:r/>
-    </w:p>
-    <w:p>
-      <w:pPr>
-        <w:pStyle w:val="Normal"/>
-        <w:rPr>
-          <w:sz w:val="24"/>
-          <w:sz w:val="24"/>
-          <w:szCs w:val="24"/>
-          <w:rFonts w:ascii="Liberation Serif" w:hAnsi="Liberation Serif" w:eastAsia="SimSun" w:cs="Mangal"/>
-          <w:color w:val="00000A"/>
-          <w:lang w:val="nl-NL" w:eastAsia="zh-CN" w:bidi="hi-IN"/>
-        </w:rPr>
-      </w:pPr>
-      <w:r>
-        <w:rPr/>
-      </w:r>
-      <w:r/>
-    </w:p>
-    <w:p>
-      <w:pPr>
-        <w:pStyle w:val="Normal"/>
-        <w:rPr>
-          <w:sz w:val="24"/>
-          <w:sz w:val="24"/>
-          <w:szCs w:val="24"/>
-          <w:rFonts w:ascii="Liberation Serif" w:hAnsi="Liberation Serif" w:eastAsia="SimSun" w:cs="Mangal"/>
-          <w:color w:val="00000A"/>
-          <w:lang w:val="nl-NL" w:eastAsia="zh-CN" w:bidi="hi-IN"/>
-        </w:rPr>
-      </w:pPr>
-      <w:r>
-        <w:rPr/>
-      </w:r>
-      <w:r/>
-    </w:p>
-    <w:p>
-      <w:pPr>
-        <w:pStyle w:val="Normal"/>
-        <w:rPr>
-          <w:sz w:val="24"/>
-          <w:sz w:val="24"/>
-          <w:szCs w:val="24"/>
-          <w:rFonts w:ascii="Liberation Serif" w:hAnsi="Liberation Serif" w:eastAsia="SimSun" w:cs="Mangal"/>
-          <w:color w:val="00000A"/>
-          <w:lang w:val="nl-NL" w:eastAsia="zh-CN" w:bidi="hi-IN"/>
-        </w:rPr>
-      </w:pPr>
-      <w:r>
-        <w:rPr/>
-      </w:r>
-      <w:r/>
-    </w:p>
-    <w:p>
-      <w:pPr>
-        <w:pStyle w:val="Normal"/>
-        <w:rPr>
-          <w:sz w:val="24"/>
-          <w:sz w:val="24"/>
-          <w:szCs w:val="24"/>
-          <w:rFonts w:ascii="Liberation Serif" w:hAnsi="Liberation Serif" w:eastAsia="SimSun" w:cs="Mangal"/>
-          <w:color w:val="00000A"/>
-          <w:lang w:val="nl-NL" w:eastAsia="zh-CN" w:bidi="hi-IN"/>
-        </w:rPr>
-      </w:pPr>
-      <w:r>
-        <w:rPr/>
-      </w:r>
-      <w:r/>
-    </w:p>
-    <w:p>
-      <w:pPr>
-        <w:pStyle w:val="Normal"/>
+        <w:rPr>
+          <w:u w:val="none"/>
+          <w:b w:val="false"/>
+          <w:b w:val="false"/>
+          <w:bCs w:val="false"/>
+        </w:rPr>
       </w:pPr>
       <w:r>
         <w:rPr>
@@ -9387,7 +11595,7 @@
           <w:u w:val="none"/>
         </w:rPr>
         <w:drawing>
-          <wp:anchor behindDoc="0" distT="0" distB="0" distL="0" distR="0" simplePos="0" locked="0" layoutInCell="1" allowOverlap="1" relativeHeight="10">
+          <wp:anchor behindDoc="0" distT="0" distB="0" distL="0" distR="0" simplePos="0" locked="0" layoutInCell="1" allowOverlap="1" relativeHeight="9">
             <wp:simplePos x="0" y="0"/>
             <wp:positionH relativeFrom="column">
               <wp:posOffset>-4445</wp:posOffset>
@@ -9795,6 +12003,31 @@
       <w:pPr>
         <w:pStyle w:val="Normal"/>
         <w:rPr>
+          <w:sz w:val="24"/>
+          <w:u w:val="none"/>
+          <w:b w:val="false"/>
+          <w:sz w:val="24"/>
+          <w:b w:val="false"/>
+          <w:szCs w:val="24"/>
+          <w:bCs w:val="false"/>
+          <w:rFonts w:ascii="Liberation Serif" w:hAnsi="Liberation Serif" w:eastAsia="SimSun" w:cs="Mangal"/>
+          <w:color w:val="00000A"/>
+          <w:lang w:val="nl-NL" w:eastAsia="zh-CN" w:bidi="hi-IN"/>
+        </w:rPr>
+      </w:pPr>
+      <w:r>
+        <w:rPr>
+          <w:b w:val="false"/>
+          <w:bCs w:val="false"/>
+          <w:u w:val="none"/>
+        </w:rPr>
+      </w:r>
+      <w:r/>
+    </w:p>
+    <w:p>
+      <w:pPr>
+        <w:pStyle w:val="Normal"/>
+        <w:rPr>
           <w:u w:val="single"/>
           <w:b/>
           <w:b/>
@@ -9857,6 +12090,7 @@
       <w:pPr>
         <w:pStyle w:val="Normal"/>
       </w:pPr>
+      <w:bookmarkStart w:id="0" w:name="__DdeLink__850_1582897738"/>
       <w:r>
         <w:rPr>
           <w:b/>
@@ -9865,6 +12099,7 @@
         </w:rPr>
         <w:t>Problemen:</w:t>
       </w:r>
+      <w:bookmarkEnd w:id="0"/>
       <w:r>
         <w:rPr>
           <w:b w:val="false"/>
@@ -9882,20 +12117,14 @@
           <w:ilvl w:val="0"/>
           <w:numId w:val="3"/>
         </w:numPr>
-        <w:rPr>
-          <w:u w:val="none"/>
-          <w:b w:val="false"/>
-          <w:b w:val="false"/>
-          <w:bCs w:val="false"/>
-        </w:rPr>
-      </w:pPr>
-      <w:r>
-        <w:rPr>
-          <w:b w:val="false"/>
-          <w:bCs w:val="false"/>
-          <w:u w:val="none"/>
-        </w:rPr>
-        <w:t>JPA niet fatsoenlijk aan de gang krijgen voor de website: Opgelost door een andere maniet te gebruiken voor de db aan te roepen.</w:t>
+      </w:pPr>
+      <w:r>
+        <w:rPr>
+          <w:b w:val="false"/>
+          <w:bCs w:val="false"/>
+          <w:u w:val="none"/>
+        </w:rPr>
+        <w:t>JPA niet fatsoenlijk aan de gang krijgen voor de website: Opgelost door een andere manier te gebruiken voor de db aan te roepen.</w:t>
       </w:r>
       <w:r/>
     </w:p>
@@ -9930,20 +12159,62 @@
           <w:ilvl w:val="0"/>
           <w:numId w:val="3"/>
         </w:numPr>
-        <w:rPr>
-          <w:u w:val="none"/>
-          <w:b w:val="false"/>
-          <w:b w:val="false"/>
-          <w:bCs w:val="false"/>
-        </w:rPr>
-      </w:pPr>
-      <w:r>
-        <w:rPr>
-          <w:b w:val="false"/>
-          <w:bCs w:val="false"/>
-          <w:u w:val="none"/>
-        </w:rPr>
-        <w:t>Gegevens niet doorgestuurt krijgen voor producten: Opgelost door een hidden value mee te geven met het ID van het product.</w:t>
+      </w:pPr>
+      <w:r>
+        <w:rPr>
+          <w:b w:val="false"/>
+          <w:bCs w:val="false"/>
+          <w:u w:val="none"/>
+        </w:rPr>
+        <w:t>Gegevens niet doorgestuurd krijgen voor producten: Opgelost door een hidden value mee te geven met het ID van het product.</w:t>
+      </w:r>
+      <w:r/>
+    </w:p>
+    <w:p>
+      <w:pPr>
+        <w:pStyle w:val="Normal"/>
+        <w:numPr>
+          <w:ilvl w:val="0"/>
+          <w:numId w:val="3"/>
+        </w:numPr>
+        <w:rPr>
+          <w:u w:val="none"/>
+          <w:b w:val="false"/>
+          <w:b w:val="false"/>
+          <w:bCs w:val="false"/>
+        </w:rPr>
+      </w:pPr>
+      <w:r>
+        <w:rPr>
+          <w:b w:val="false"/>
+          <w:bCs w:val="false"/>
+          <w:u w:val="none"/>
+        </w:rPr>
+        <w:t>Probleem met een list update , gaf alleen een error venster met -1 weer: Opgelost door het exact op nieuw te schrijven (aka niet zeker wat de oplossing is).</w:t>
+      </w:r>
+      <w:r/>
+    </w:p>
+    <w:p>
+      <w:pPr>
+        <w:pStyle w:val="Normal"/>
+        <w:numPr>
+          <w:ilvl w:val="0"/>
+          <w:numId w:val="3"/>
+        </w:numPr>
+        <w:rPr>
+          <w:u w:val="none"/>
+          <w:b w:val="false"/>
+          <w:b w:val="false"/>
+          <w:bCs w:val="false"/>
+        </w:rPr>
+      </w:pPr>
+      <w:r>
+        <w:rPr>
+          <w:b w:val="false"/>
+          <w:bCs w:val="false"/>
+          <w:u w:val="none"/>
+        </w:rPr>
+        <w:t>Nullpointer exception bij de Find class die problemen gaf bij andere classes die deze methode gebruiken : Opgelost door een object aan te maken met de String values nul en numerieke values 0 die dan werden opgevangen in de andere classes</w:t>
       </w:r>
       <w:r/>
     </w:p>
@@ -9989,131 +12260,6 @@
           <w:u w:val="none"/>
         </w:rPr>
         <w:t>Er zijn veel verschillende mogelijkheden voor dit probleem, die het veel beter doen, maar ik dacht dat het een goed project was , een uitdaging , voor dit projectwerk</w:t>
-      </w:r>
-      <w:r/>
-    </w:p>
-    <w:p>
-      <w:pPr>
-        <w:pStyle w:val="Normal"/>
-        <w:rPr>
-          <w:sz w:val="24"/>
-          <w:u w:val="none"/>
-          <w:b w:val="false"/>
-          <w:sz w:val="24"/>
-          <w:b w:val="false"/>
-          <w:szCs w:val="24"/>
-          <w:bCs w:val="false"/>
-          <w:rFonts w:ascii="Liberation Serif" w:hAnsi="Liberation Serif" w:eastAsia="SimSun" w:cs="Mangal"/>
-          <w:color w:val="00000A"/>
-          <w:lang w:val="nl-NL" w:eastAsia="zh-CN" w:bidi="hi-IN"/>
-        </w:rPr>
-      </w:pPr>
-      <w:r>
-        <w:rPr>
-          <w:b w:val="false"/>
-          <w:bCs w:val="false"/>
-          <w:u w:val="none"/>
-        </w:rPr>
-      </w:r>
-      <w:r/>
-    </w:p>
-    <w:p>
-      <w:pPr>
-        <w:pStyle w:val="Normal"/>
-        <w:rPr>
-          <w:sz w:val="24"/>
-          <w:u w:val="none"/>
-          <w:b w:val="false"/>
-          <w:sz w:val="24"/>
-          <w:b w:val="false"/>
-          <w:szCs w:val="24"/>
-          <w:bCs w:val="false"/>
-          <w:rFonts w:ascii="Liberation Serif" w:hAnsi="Liberation Serif" w:eastAsia="SimSun" w:cs="Mangal"/>
-          <w:color w:val="00000A"/>
-          <w:lang w:val="nl-NL" w:eastAsia="zh-CN" w:bidi="hi-IN"/>
-        </w:rPr>
-      </w:pPr>
-      <w:r>
-        <w:rPr>
-          <w:b w:val="false"/>
-          <w:bCs w:val="false"/>
-          <w:u w:val="none"/>
-        </w:rPr>
-      </w:r>
-      <w:r/>
-    </w:p>
-    <w:p>
-      <w:pPr>
-        <w:pStyle w:val="Normal"/>
-        <w:rPr>
-          <w:sz w:val="24"/>
-          <w:u w:val="none"/>
-          <w:b w:val="false"/>
-          <w:sz w:val="24"/>
-          <w:b w:val="false"/>
-          <w:szCs w:val="24"/>
-          <w:bCs w:val="false"/>
-          <w:rFonts w:ascii="Liberation Serif" w:hAnsi="Liberation Serif" w:eastAsia="SimSun" w:cs="Mangal"/>
-          <w:color w:val="00000A"/>
-          <w:lang w:val="nl-NL" w:eastAsia="zh-CN" w:bidi="hi-IN"/>
-        </w:rPr>
-      </w:pPr>
-      <w:r>
-        <w:rPr>
-          <w:b w:val="false"/>
-          <w:bCs w:val="false"/>
-          <w:u w:val="none"/>
-        </w:rPr>
-      </w:r>
-      <w:r/>
-    </w:p>
-    <w:p>
-      <w:pPr>
-        <w:pStyle w:val="Normal"/>
-        <w:rPr>
-          <w:sz w:val="24"/>
-          <w:u w:val="none"/>
-          <w:b w:val="false"/>
-          <w:sz w:val="24"/>
-          <w:b w:val="false"/>
-          <w:szCs w:val="24"/>
-          <w:bCs w:val="false"/>
-          <w:rFonts w:ascii="Liberation Serif" w:hAnsi="Liberation Serif" w:eastAsia="SimSun" w:cs="Mangal"/>
-          <w:color w:val="00000A"/>
-          <w:lang w:val="nl-NL" w:eastAsia="zh-CN" w:bidi="hi-IN"/>
-        </w:rPr>
-      </w:pPr>
-      <w:r>
-        <w:rPr>
-          <w:b w:val="false"/>
-          <w:bCs w:val="false"/>
-          <w:u w:val="none"/>
-        </w:rPr>
-      </w:r>
-      <w:r/>
-    </w:p>
-    <w:p>
-      <w:pPr>
-        <w:pStyle w:val="Normal"/>
-        <w:rPr>
-          <w:sz w:val="24"/>
-          <w:u w:val="none"/>
-          <w:b w:val="false"/>
-          <w:sz w:val="24"/>
-          <w:b w:val="false"/>
-          <w:szCs w:val="24"/>
-          <w:bCs w:val="false"/>
-          <w:rFonts w:ascii="Liberation Serif" w:hAnsi="Liberation Serif" w:eastAsia="SimSun" w:cs="Mangal"/>
-          <w:color w:val="00000A"/>
-          <w:lang w:val="nl-NL" w:eastAsia="zh-CN" w:bidi="hi-IN"/>
-        </w:rPr>
-      </w:pPr>
-      <w:r>
-        <w:rPr>
-          <w:b w:val="false"/>
-          <w:bCs w:val="false"/>
-          <w:u w:val="none"/>
-        </w:rPr>
       </w:r>
       <w:r/>
     </w:p>
@@ -10787,5 +12933,17 @@
     </w:pPr>
     <w:rPr/>
   </w:style>
+  <w:style w:type="paragraph" w:styleId="Voettekst">
+    <w:name w:val="Voettekst"/>
+    <w:basedOn w:val="Normal"/>
+    <w:pPr>
+      <w:suppressLineNumbers/>
+      <w:tabs>
+        <w:tab w:val="center" w:pos="4819" w:leader="none"/>
+        <w:tab w:val="right" w:pos="9638" w:leader="none"/>
+      </w:tabs>
+    </w:pPr>
+    <w:rPr/>
+  </w:style>
 </w:styles>
 </file>
</xml_diff>